<commit_message>
removed unasked for test case
</commit_message>
<xml_diff>
--- a/Dokumentacija/Faza7/Andrej Veselinovic Testing/Andrej Veselinovic Dokumentacija Testiranja.docx
+++ b/Dokumentacija/Faza7/Andrej Veselinovic Testing/Andrej Veselinovic Dokumentacija Testiranja.docx
@@ -68,31 +68,38 @@
           <w:szCs w:val="32"/>
         </w:rPr>
       </w:pPr>
-      <w:proofErr w:type="spellStart"/>
       <w:r>
         <w:rPr>
           <w:sz w:val="32"/>
           <w:szCs w:val="32"/>
         </w:rPr>
-        <w:t>Тестирање</w:t>
+        <w:t>Тестирање софтвера</w:t>
       </w:r>
-      <w:proofErr w:type="spellEnd"/>
+    </w:p>
+    <w:p>
+      <w:pPr>
+        <w:jc w:val="center"/>
+        <w:rPr>
+          <w:sz w:val="28"/>
+          <w:szCs w:val="28"/>
+        </w:rPr>
+      </w:pPr>
+    </w:p>
+    <w:p>
+      <w:pPr>
+        <w:jc w:val="center"/>
+        <w:rPr>
+          <w:sz w:val="32"/>
+          <w:szCs w:val="32"/>
+        </w:rPr>
+      </w:pPr>
       <w:r>
         <w:rPr>
           <w:sz w:val="32"/>
           <w:szCs w:val="32"/>
         </w:rPr>
-        <w:t xml:space="preserve"> </w:t>
+        <w:t xml:space="preserve">Први домаћи задатак </w:t>
       </w:r>
-      <w:proofErr w:type="spellStart"/>
-      <w:r>
-        <w:rPr>
-          <w:sz w:val="32"/>
-          <w:szCs w:val="32"/>
-        </w:rPr>
-        <w:t>софтвера</w:t>
-      </w:r>
-      <w:proofErr w:type="spellEnd"/>
     </w:p>
     <w:p>
       <w:pPr>
@@ -106,60 +113,29 @@
     <w:p>
       <w:pPr>
         <w:jc w:val="center"/>
-        <w:rPr>
-          <w:sz w:val="32"/>
-          <w:szCs w:val="32"/>
-        </w:rPr>
-      </w:pPr>
-      <w:proofErr w:type="spellStart"/>
-      <w:r>
-        <w:rPr>
-          <w:sz w:val="32"/>
-          <w:szCs w:val="32"/>
-        </w:rPr>
-        <w:t>Први</w:t>
-      </w:r>
-      <w:proofErr w:type="spellEnd"/>
-      <w:r>
-        <w:rPr>
-          <w:sz w:val="32"/>
-          <w:szCs w:val="32"/>
-        </w:rPr>
-        <w:t xml:space="preserve"> </w:t>
-      </w:r>
-      <w:proofErr w:type="spellStart"/>
-      <w:r>
-        <w:rPr>
-          <w:sz w:val="32"/>
-          <w:szCs w:val="32"/>
-        </w:rPr>
-        <w:t>домаћи</w:t>
-      </w:r>
-      <w:proofErr w:type="spellEnd"/>
-      <w:r>
-        <w:rPr>
-          <w:sz w:val="32"/>
-          <w:szCs w:val="32"/>
-        </w:rPr>
-        <w:t xml:space="preserve"> </w:t>
-      </w:r>
-      <w:proofErr w:type="spellStart"/>
-      <w:r>
-        <w:rPr>
-          <w:sz w:val="32"/>
-          <w:szCs w:val="32"/>
-        </w:rPr>
-        <w:t>задатак</w:t>
-      </w:r>
-      <w:proofErr w:type="spellEnd"/>
-      <w:r>
-        <w:rPr>
-          <w:sz w:val="32"/>
-          <w:szCs w:val="32"/>
-        </w:rPr>
-        <w:t xml:space="preserve"> </w:t>
-      </w:r>
-    </w:p>
+      </w:pPr>
+    </w:p>
+    <w:p>
+      <w:pPr>
+        <w:jc w:val="center"/>
+      </w:pPr>
+    </w:p>
+    <w:p>
+      <w:pPr>
+        <w:jc w:val="center"/>
+      </w:pPr>
+    </w:p>
+    <w:p>
+      <w:pPr>
+        <w:jc w:val="center"/>
+      </w:pPr>
+    </w:p>
+    <w:p>
+      <w:pPr>
+        <w:jc w:val="center"/>
+      </w:pPr>
+    </w:p>
+    <w:p/>
     <w:p>
       <w:pPr>
         <w:jc w:val="center"/>
@@ -168,56 +144,12 @@
           <w:szCs w:val="28"/>
         </w:rPr>
       </w:pPr>
-    </w:p>
-    <w:p>
-      <w:pPr>
-        <w:jc w:val="center"/>
-      </w:pPr>
-    </w:p>
-    <w:p>
-      <w:pPr>
-        <w:jc w:val="center"/>
-      </w:pPr>
-    </w:p>
-    <w:p>
-      <w:pPr>
-        <w:jc w:val="center"/>
-      </w:pPr>
-    </w:p>
-    <w:p>
-      <w:pPr>
-        <w:jc w:val="center"/>
-      </w:pPr>
-    </w:p>
-    <w:p>
-      <w:pPr>
-        <w:jc w:val="center"/>
-      </w:pPr>
-    </w:p>
-    <w:p/>
-    <w:p>
-      <w:pPr>
-        <w:jc w:val="center"/>
-        <w:rPr>
-          <w:sz w:val="28"/>
-          <w:szCs w:val="28"/>
-        </w:rPr>
-      </w:pPr>
-      <w:proofErr w:type="spellStart"/>
       <w:r>
         <w:rPr>
           <w:sz w:val="28"/>
           <w:szCs w:val="28"/>
         </w:rPr>
-        <w:t>Студент</w:t>
-      </w:r>
-      <w:proofErr w:type="spellEnd"/>
-      <w:r>
-        <w:rPr>
-          <w:sz w:val="28"/>
-          <w:szCs w:val="28"/>
-        </w:rPr>
-        <w:t>:</w:t>
+        <w:t>Студент:</w:t>
       </w:r>
     </w:p>
     <w:p>
@@ -349,29 +281,8 @@
       <w:pPr>
         <w:jc w:val="center"/>
       </w:pPr>
-      <w:proofErr w:type="spellStart"/>
       <w:r>
-        <w:t>Београд</w:t>
-      </w:r>
-      <w:proofErr w:type="spellEnd"/>
-      <w:r>
-        <w:t xml:space="preserve">, </w:t>
-      </w:r>
-      <w:proofErr w:type="spellStart"/>
-      <w:r>
-        <w:t>школска</w:t>
-      </w:r>
-      <w:proofErr w:type="spellEnd"/>
-      <w:r>
-        <w:t xml:space="preserve"> </w:t>
-      </w:r>
-      <w:proofErr w:type="spellStart"/>
-      <w:r>
-        <w:t>година</w:t>
-      </w:r>
-      <w:proofErr w:type="spellEnd"/>
-      <w:r>
-        <w:t xml:space="preserve"> 2020/2021</w:t>
+        <w:t>Београд, школска година 2020/2021</w:t>
       </w:r>
     </w:p>
     <w:p>
@@ -403,7 +314,6 @@
           <w:szCs w:val="28"/>
         </w:rPr>
       </w:pPr>
-      <w:proofErr w:type="spellStart"/>
       <w:r>
         <w:rPr>
           <w:b/>
@@ -412,109 +322,8 @@
           <w:szCs w:val="28"/>
         </w:rPr>
         <w:lastRenderedPageBreak/>
-        <w:t>Тестирање</w:t>
+        <w:t>Тестирање веб апликације техникама црне кутије</w:t>
       </w:r>
-      <w:proofErr w:type="spellEnd"/>
-      <w:r>
-        <w:rPr>
-          <w:b/>
-          <w:bCs/>
-          <w:sz w:val="28"/>
-          <w:szCs w:val="28"/>
-        </w:rPr>
-        <w:t xml:space="preserve"> </w:t>
-      </w:r>
-      <w:proofErr w:type="spellStart"/>
-      <w:r>
-        <w:rPr>
-          <w:b/>
-          <w:bCs/>
-          <w:sz w:val="28"/>
-          <w:szCs w:val="28"/>
-        </w:rPr>
-        <w:t>веб</w:t>
-      </w:r>
-      <w:proofErr w:type="spellEnd"/>
-      <w:r>
-        <w:rPr>
-          <w:b/>
-          <w:bCs/>
-          <w:sz w:val="28"/>
-          <w:szCs w:val="28"/>
-        </w:rPr>
-        <w:t xml:space="preserve"> </w:t>
-      </w:r>
-      <w:proofErr w:type="spellStart"/>
-      <w:r>
-        <w:rPr>
-          <w:b/>
-          <w:bCs/>
-          <w:sz w:val="28"/>
-          <w:szCs w:val="28"/>
-        </w:rPr>
-        <w:t>апликације</w:t>
-      </w:r>
-      <w:proofErr w:type="spellEnd"/>
-      <w:r>
-        <w:rPr>
-          <w:b/>
-          <w:bCs/>
-          <w:sz w:val="28"/>
-          <w:szCs w:val="28"/>
-        </w:rPr>
-        <w:t xml:space="preserve"> </w:t>
-      </w:r>
-      <w:proofErr w:type="spellStart"/>
-      <w:r>
-        <w:rPr>
-          <w:b/>
-          <w:bCs/>
-          <w:sz w:val="28"/>
-          <w:szCs w:val="28"/>
-        </w:rPr>
-        <w:t>техникама</w:t>
-      </w:r>
-      <w:proofErr w:type="spellEnd"/>
-      <w:r>
-        <w:rPr>
-          <w:b/>
-          <w:bCs/>
-          <w:sz w:val="28"/>
-          <w:szCs w:val="28"/>
-        </w:rPr>
-        <w:t xml:space="preserve"> </w:t>
-      </w:r>
-      <w:proofErr w:type="spellStart"/>
-      <w:r>
-        <w:rPr>
-          <w:b/>
-          <w:bCs/>
-          <w:sz w:val="28"/>
-          <w:szCs w:val="28"/>
-        </w:rPr>
-        <w:t>црне</w:t>
-      </w:r>
-      <w:proofErr w:type="spellEnd"/>
-      <w:r>
-        <w:rPr>
-          <w:b/>
-          <w:bCs/>
-          <w:sz w:val="28"/>
-          <w:szCs w:val="28"/>
-        </w:rPr>
-        <w:t xml:space="preserve"> </w:t>
-      </w:r>
-      <w:proofErr w:type="spellStart"/>
-      <w:r>
-        <w:rPr>
-          <w:b/>
-          <w:bCs/>
-          <w:sz w:val="28"/>
-          <w:szCs w:val="28"/>
-        </w:rPr>
-        <w:t>кутије</w:t>
-      </w:r>
-      <w:proofErr w:type="spellEnd"/>
     </w:p>
     <w:p>
       <w:pPr>
@@ -525,101 +334,8 @@
       </w:pPr>
     </w:p>
     <w:p>
-      <w:proofErr w:type="spellStart"/>
       <w:r>
-        <w:t>Пројектни</w:t>
-      </w:r>
-      <w:proofErr w:type="spellEnd"/>
-      <w:r>
-        <w:t xml:space="preserve"> </w:t>
-      </w:r>
-      <w:proofErr w:type="spellStart"/>
-      <w:r>
-        <w:t>задатак</w:t>
-      </w:r>
-      <w:proofErr w:type="spellEnd"/>
-      <w:r>
-        <w:t xml:space="preserve"> </w:t>
-      </w:r>
-      <w:proofErr w:type="spellStart"/>
-      <w:r>
-        <w:t>тестиран</w:t>
-      </w:r>
-      <w:proofErr w:type="spellEnd"/>
-      <w:r>
-        <w:t xml:space="preserve"> </w:t>
-      </w:r>
-      <w:proofErr w:type="spellStart"/>
-      <w:r>
-        <w:t>је</w:t>
-      </w:r>
-      <w:proofErr w:type="spellEnd"/>
-      <w:r>
-        <w:t xml:space="preserve"> </w:t>
-      </w:r>
-      <w:proofErr w:type="spellStart"/>
-      <w:r>
-        <w:t>употребом</w:t>
-      </w:r>
-      <w:proofErr w:type="spellEnd"/>
-      <w:r>
-        <w:t xml:space="preserve"> </w:t>
-      </w:r>
-      <w:proofErr w:type="spellStart"/>
-      <w:r>
-        <w:t>техника</w:t>
-      </w:r>
-      <w:proofErr w:type="spellEnd"/>
-      <w:r>
-        <w:t xml:space="preserve"> </w:t>
-      </w:r>
-      <w:proofErr w:type="spellStart"/>
-      <w:r>
-        <w:t>црне</w:t>
-      </w:r>
-      <w:proofErr w:type="spellEnd"/>
-      <w:r>
-        <w:t xml:space="preserve"> </w:t>
-      </w:r>
-      <w:proofErr w:type="spellStart"/>
-      <w:r>
-        <w:t>кутије</w:t>
-      </w:r>
-      <w:proofErr w:type="spellEnd"/>
-      <w:r>
-        <w:t xml:space="preserve">. </w:t>
-      </w:r>
-      <w:proofErr w:type="spellStart"/>
-      <w:r>
-        <w:t>Тестиране</w:t>
-      </w:r>
-      <w:proofErr w:type="spellEnd"/>
-      <w:r>
-        <w:t xml:space="preserve"> </w:t>
-      </w:r>
-      <w:proofErr w:type="spellStart"/>
-      <w:r>
-        <w:t>су</w:t>
-      </w:r>
-      <w:proofErr w:type="spellEnd"/>
-      <w:r>
-        <w:t xml:space="preserve"> </w:t>
-      </w:r>
-      <w:proofErr w:type="spellStart"/>
-      <w:r>
-        <w:t>одређене</w:t>
-      </w:r>
-      <w:proofErr w:type="spellEnd"/>
-      <w:r>
-        <w:t xml:space="preserve"> </w:t>
-      </w:r>
-      <w:proofErr w:type="spellStart"/>
-      <w:r>
-        <w:t>функционалности</w:t>
-      </w:r>
-      <w:proofErr w:type="spellEnd"/>
-      <w:r>
-        <w:t>:</w:t>
+        <w:t>Пројектни задатак тестиран је употребом техника црне кутије. Тестиране су одређене функционалности:</w:t>
       </w:r>
     </w:p>
     <w:p>
@@ -647,19 +363,9 @@
             <w:shd w:val="clear" w:color="auto" w:fill="F7CAAC" w:themeFill="accent2" w:themeFillTint="66"/>
           </w:tcPr>
           <w:p>
-            <w:proofErr w:type="spellStart"/>
-            <w:r>
-              <w:t>Редни</w:t>
-            </w:r>
-            <w:proofErr w:type="spellEnd"/>
-            <w:r>
-              <w:t xml:space="preserve"> </w:t>
-            </w:r>
-            <w:proofErr w:type="spellStart"/>
-            <w:r>
-              <w:t>број</w:t>
-            </w:r>
-            <w:proofErr w:type="spellEnd"/>
+            <w:r>
+              <w:t>Редни број</w:t>
+            </w:r>
           </w:p>
         </w:tc>
         <w:tc>
@@ -668,11 +374,9 @@
             <w:shd w:val="clear" w:color="auto" w:fill="F7CAAC" w:themeFill="accent2" w:themeFillTint="66"/>
           </w:tcPr>
           <w:p>
-            <w:proofErr w:type="spellStart"/>
             <w:r>
               <w:t>Назив</w:t>
             </w:r>
-            <w:proofErr w:type="spellEnd"/>
           </w:p>
         </w:tc>
       </w:tr>
@@ -831,397 +535,31 @@
     </w:tbl>
     <w:p/>
     <w:p>
-      <w:proofErr w:type="spellStart"/>
       <w:r>
-        <w:t>Применом</w:t>
-      </w:r>
-      <w:proofErr w:type="spellEnd"/>
-      <w:r>
-        <w:t xml:space="preserve"> </w:t>
-      </w:r>
-      <w:proofErr w:type="spellStart"/>
-      <w:r>
-        <w:t>техника</w:t>
-      </w:r>
-      <w:proofErr w:type="spellEnd"/>
-      <w:r>
-        <w:t xml:space="preserve"> </w:t>
-      </w:r>
-      <w:proofErr w:type="spellStart"/>
-      <w:r>
-        <w:t>класа</w:t>
-      </w:r>
-      <w:proofErr w:type="spellEnd"/>
-      <w:r>
-        <w:t xml:space="preserve"> </w:t>
-      </w:r>
-      <w:proofErr w:type="spellStart"/>
-      <w:r>
-        <w:t>еквиваленције</w:t>
-      </w:r>
-      <w:proofErr w:type="spellEnd"/>
-      <w:r>
-        <w:t xml:space="preserve">, </w:t>
-      </w:r>
-      <w:proofErr w:type="spellStart"/>
-      <w:r>
-        <w:t>комбиновано</w:t>
-      </w:r>
-      <w:proofErr w:type="spellEnd"/>
-      <w:r>
-        <w:t xml:space="preserve"> </w:t>
-      </w:r>
-      <w:proofErr w:type="spellStart"/>
-      <w:r>
-        <w:t>са</w:t>
-      </w:r>
-      <w:proofErr w:type="spellEnd"/>
-      <w:r>
-        <w:t xml:space="preserve"> </w:t>
-      </w:r>
-      <w:proofErr w:type="spellStart"/>
-      <w:r>
-        <w:t>граничним</w:t>
-      </w:r>
-      <w:proofErr w:type="spellEnd"/>
-      <w:r>
-        <w:t xml:space="preserve"> </w:t>
-      </w:r>
-      <w:proofErr w:type="spellStart"/>
-      <w:r>
-        <w:t>случајевима</w:t>
-      </w:r>
-      <w:proofErr w:type="spellEnd"/>
-      <w:r>
-        <w:t xml:space="preserve">, </w:t>
-      </w:r>
-      <w:proofErr w:type="spellStart"/>
-      <w:r>
-        <w:t>разви</w:t>
+        <w:t>Применом техника класа еквиваленције, комбиновано са граничним случајевима, разви</w:t>
       </w:r>
       <w:r>
-        <w:t>ла</w:t>
-      </w:r>
-      <w:proofErr w:type="spellEnd"/>
-      <w:r>
-        <w:t xml:space="preserve"> </w:t>
-      </w:r>
-      <w:proofErr w:type="spellStart"/>
-      <w:r>
-        <w:t>сам</w:t>
-      </w:r>
-      <w:proofErr w:type="spellEnd"/>
-      <w:r>
-        <w:t xml:space="preserve"> </w:t>
-      </w:r>
-      <w:proofErr w:type="spellStart"/>
-      <w:r>
-        <w:t>низ</w:t>
-      </w:r>
-      <w:proofErr w:type="spellEnd"/>
-      <w:r>
-        <w:t xml:space="preserve"> </w:t>
-      </w:r>
-      <w:proofErr w:type="spellStart"/>
-      <w:r>
-        <w:t>тест</w:t>
-      </w:r>
-      <w:proofErr w:type="spellEnd"/>
-      <w:r>
-        <w:t xml:space="preserve"> </w:t>
-      </w:r>
-      <w:proofErr w:type="spellStart"/>
-      <w:r>
-        <w:t>примера</w:t>
-      </w:r>
-      <w:proofErr w:type="spellEnd"/>
-      <w:r>
-        <w:t xml:space="preserve"> </w:t>
-      </w:r>
-      <w:proofErr w:type="spellStart"/>
-      <w:r>
-        <w:t>за</w:t>
-      </w:r>
-      <w:proofErr w:type="spellEnd"/>
-      <w:r>
-        <w:t xml:space="preserve"> </w:t>
-      </w:r>
-      <w:proofErr w:type="spellStart"/>
-      <w:r>
-        <w:t>сваку</w:t>
-      </w:r>
-      <w:proofErr w:type="spellEnd"/>
-      <w:r>
-        <w:t xml:space="preserve"> </w:t>
-      </w:r>
-      <w:proofErr w:type="spellStart"/>
-      <w:r>
-        <w:t>од</w:t>
-      </w:r>
-      <w:proofErr w:type="spellEnd"/>
-      <w:r>
-        <w:t xml:space="preserve"> </w:t>
-      </w:r>
-      <w:proofErr w:type="spellStart"/>
-      <w:r>
-        <w:t>наведених</w:t>
-      </w:r>
-      <w:proofErr w:type="spellEnd"/>
-      <w:r>
-        <w:t xml:space="preserve"> </w:t>
-      </w:r>
-      <w:proofErr w:type="spellStart"/>
-      <w:r>
-        <w:t>фумкционалности</w:t>
-      </w:r>
-      <w:proofErr w:type="spellEnd"/>
-      <w:r>
-        <w:t xml:space="preserve">. </w:t>
-      </w:r>
-      <w:proofErr w:type="spellStart"/>
-      <w:r>
-        <w:t>Класе</w:t>
-      </w:r>
-      <w:proofErr w:type="spellEnd"/>
-      <w:r>
-        <w:t xml:space="preserve"> </w:t>
-      </w:r>
-      <w:proofErr w:type="spellStart"/>
-      <w:r>
-        <w:t>еквиваленције</w:t>
-      </w:r>
-      <w:proofErr w:type="spellEnd"/>
-      <w:r>
-        <w:t xml:space="preserve"> и </w:t>
-      </w:r>
-      <w:proofErr w:type="spellStart"/>
-      <w:r>
-        <w:t>тест</w:t>
-      </w:r>
-      <w:proofErr w:type="spellEnd"/>
-      <w:r>
-        <w:t xml:space="preserve"> </w:t>
-      </w:r>
-      <w:proofErr w:type="spellStart"/>
-      <w:r>
-        <w:t>примери</w:t>
-      </w:r>
-      <w:proofErr w:type="spellEnd"/>
-      <w:r>
-        <w:t xml:space="preserve"> </w:t>
-      </w:r>
-      <w:proofErr w:type="spellStart"/>
-      <w:r>
-        <w:t>представљени</w:t>
-      </w:r>
-      <w:proofErr w:type="spellEnd"/>
-      <w:r>
-        <w:t xml:space="preserve"> </w:t>
-      </w:r>
-      <w:proofErr w:type="spellStart"/>
-      <w:r>
-        <w:t>су</w:t>
-      </w:r>
-      <w:proofErr w:type="spellEnd"/>
-      <w:r>
-        <w:t xml:space="preserve"> </w:t>
-      </w:r>
-      <w:proofErr w:type="spellStart"/>
-      <w:r>
-        <w:t>одвојеним</w:t>
-      </w:r>
-      <w:proofErr w:type="spellEnd"/>
-      <w:r>
-        <w:t xml:space="preserve"> </w:t>
-      </w:r>
-      <w:proofErr w:type="spellStart"/>
-      <w:r>
-        <w:t>табелама</w:t>
-      </w:r>
-      <w:proofErr w:type="spellEnd"/>
-      <w:r>
-        <w:t xml:space="preserve">. У </w:t>
-      </w:r>
-      <w:proofErr w:type="spellStart"/>
-      <w:r>
-        <w:t>зависности</w:t>
-      </w:r>
-      <w:proofErr w:type="spellEnd"/>
-      <w:r>
-        <w:t xml:space="preserve"> </w:t>
-      </w:r>
-      <w:proofErr w:type="spellStart"/>
-      <w:r>
-        <w:t>од</w:t>
-      </w:r>
-      <w:proofErr w:type="spellEnd"/>
-      <w:r>
-        <w:t xml:space="preserve"> </w:t>
-      </w:r>
-      <w:proofErr w:type="spellStart"/>
-      <w:r>
-        <w:t>типа</w:t>
-      </w:r>
-      <w:proofErr w:type="spellEnd"/>
-      <w:r>
-        <w:t xml:space="preserve"> </w:t>
-      </w:r>
-      <w:proofErr w:type="spellStart"/>
-      <w:r>
-        <w:t>класе</w:t>
-      </w:r>
-      <w:proofErr w:type="spellEnd"/>
-      <w:r>
-        <w:t xml:space="preserve"> </w:t>
-      </w:r>
-      <w:proofErr w:type="spellStart"/>
-      <w:r>
-        <w:t>еквиваленције</w:t>
-      </w:r>
-      <w:proofErr w:type="spellEnd"/>
-      <w:r>
-        <w:t xml:space="preserve"> </w:t>
-      </w:r>
-      <w:proofErr w:type="spellStart"/>
-      <w:r>
-        <w:t>з</w:t>
+        <w:t>ла сам</w:t>
       </w:r>
       <w:r>
-        <w:t>наком</w:t>
+        <w:t xml:space="preserve"> низ тест примера за </w:t>
       </w:r>
-      <w:proofErr w:type="spellEnd"/>
       <w:r>
-        <w:t xml:space="preserve"> Л </w:t>
+        <w:t>сваку од наведених фумкционалности. Класе еквиваленције и тест примери представљени су одвојеним табелама. У зависности од типа класе еквиваленције з</w:t>
       </w:r>
-      <w:proofErr w:type="spellStart"/>
       <w:r>
-        <w:t>означене</w:t>
+        <w:t>наком Л означене су легалне класе, а Н нелегалне</w:t>
       </w:r>
-      <w:proofErr w:type="spellEnd"/>
       <w:r>
-        <w:t xml:space="preserve"> </w:t>
+        <w:t xml:space="preserve"> класе</w:t>
       </w:r>
-      <w:proofErr w:type="spellStart"/>
-      <w:r>
-        <w:t>су</w:t>
-      </w:r>
-      <w:proofErr w:type="spellEnd"/>
-      <w:r>
-        <w:t xml:space="preserve"> </w:t>
-      </w:r>
-      <w:proofErr w:type="spellStart"/>
-      <w:r>
-        <w:t>легалне</w:t>
-      </w:r>
-      <w:proofErr w:type="spellEnd"/>
-      <w:r>
-        <w:t xml:space="preserve"> </w:t>
-      </w:r>
-      <w:proofErr w:type="spellStart"/>
-      <w:r>
-        <w:t>класе</w:t>
-      </w:r>
-      <w:proofErr w:type="spellEnd"/>
-      <w:r>
-        <w:t xml:space="preserve">, а Н </w:t>
-      </w:r>
-      <w:proofErr w:type="spellStart"/>
-      <w:r>
-        <w:t>нелегалне</w:t>
-      </w:r>
-      <w:proofErr w:type="spellEnd"/>
-      <w:r>
-        <w:t xml:space="preserve"> </w:t>
-      </w:r>
-      <w:proofErr w:type="spellStart"/>
-      <w:r>
-        <w:t>класе</w:t>
-      </w:r>
-      <w:proofErr w:type="spellEnd"/>
       <w:r>
         <w:t>.</w:t>
       </w:r>
     </w:p>
     <w:p>
-      <w:proofErr w:type="spellStart"/>
       <w:r>
-        <w:t>Верификационе</w:t>
-      </w:r>
-      <w:proofErr w:type="spellEnd"/>
-      <w:r>
-        <w:t xml:space="preserve"> </w:t>
-      </w:r>
-      <w:proofErr w:type="spellStart"/>
-      <w:r>
-        <w:t>тачке</w:t>
-      </w:r>
-      <w:proofErr w:type="spellEnd"/>
-      <w:r>
-        <w:t xml:space="preserve"> </w:t>
-      </w:r>
-      <w:proofErr w:type="spellStart"/>
-      <w:r>
-        <w:t>су</w:t>
-      </w:r>
-      <w:proofErr w:type="spellEnd"/>
-      <w:r>
-        <w:t xml:space="preserve"> </w:t>
-      </w:r>
-      <w:proofErr w:type="spellStart"/>
-      <w:r>
-        <w:t>назначене</w:t>
-      </w:r>
-      <w:proofErr w:type="spellEnd"/>
-      <w:r>
-        <w:t xml:space="preserve"> </w:t>
-      </w:r>
-      <w:proofErr w:type="spellStart"/>
-      <w:r>
-        <w:t>знаком</w:t>
-      </w:r>
-      <w:proofErr w:type="spellEnd"/>
-      <w:r>
-        <w:t xml:space="preserve"> * </w:t>
-      </w:r>
-      <w:proofErr w:type="spellStart"/>
-      <w:r>
-        <w:t>испред</w:t>
-      </w:r>
-      <w:proofErr w:type="spellEnd"/>
-      <w:r>
-        <w:t xml:space="preserve"> </w:t>
-      </w:r>
-      <w:proofErr w:type="spellStart"/>
-      <w:r>
-        <w:t>одговарајућег</w:t>
-      </w:r>
-      <w:proofErr w:type="spellEnd"/>
-      <w:r>
-        <w:t xml:space="preserve"> </w:t>
-      </w:r>
-      <w:proofErr w:type="spellStart"/>
-      <w:r>
-        <w:t>корака</w:t>
-      </w:r>
-      <w:proofErr w:type="spellEnd"/>
-      <w:r>
-        <w:t xml:space="preserve"> у </w:t>
-      </w:r>
-      <w:proofErr w:type="spellStart"/>
-      <w:r>
-        <w:t>тест</w:t>
-      </w:r>
-      <w:proofErr w:type="spellEnd"/>
-      <w:r>
-        <w:t xml:space="preserve"> </w:t>
-      </w:r>
-      <w:proofErr w:type="spellStart"/>
-      <w:r>
-        <w:t>плану</w:t>
-      </w:r>
-      <w:proofErr w:type="spellEnd"/>
-      <w:r>
-        <w:t>.</w:t>
+        <w:t>Верификационе тачке су назначене знаком * испред одговарајућег корака у тест плану.</w:t>
       </w:r>
     </w:p>
     <w:p/>
@@ -1233,21 +571,8 @@
           <w:numId w:val="1"/>
         </w:numPr>
       </w:pPr>
-      <w:proofErr w:type="spellStart"/>
       <w:r>
-        <w:t>Прва</w:t>
-      </w:r>
-      <w:proofErr w:type="spellEnd"/>
-      <w:r>
-        <w:t xml:space="preserve"> </w:t>
-      </w:r>
-      <w:proofErr w:type="spellStart"/>
-      <w:r>
-        <w:t>функционалност</w:t>
-      </w:r>
-      <w:proofErr w:type="spellEnd"/>
-      <w:r>
-        <w:t xml:space="preserve"> – </w:t>
+        <w:t xml:space="preserve">Прва функционалност – </w:t>
       </w:r>
       <w:r>
         <w:rPr>
@@ -1257,13 +582,8 @@
       </w:r>
     </w:p>
     <w:p>
-      <w:proofErr w:type="spellStart"/>
       <w:r>
-        <w:t>Табела</w:t>
-      </w:r>
-      <w:proofErr w:type="spellEnd"/>
-      <w:r>
-        <w:t xml:space="preserve"> 1.</w:t>
+        <w:t>Табела 1.</w:t>
       </w:r>
     </w:p>
     <w:tbl>
@@ -1284,19 +604,9 @@
             <w:shd w:val="clear" w:color="auto" w:fill="F7CAAC" w:themeFill="accent2" w:themeFillTint="66"/>
           </w:tcPr>
           <w:p>
-            <w:proofErr w:type="spellStart"/>
-            <w:r>
-              <w:t>Редни</w:t>
-            </w:r>
-            <w:proofErr w:type="spellEnd"/>
-            <w:r>
-              <w:t xml:space="preserve"> </w:t>
-            </w:r>
-            <w:proofErr w:type="spellStart"/>
-            <w:r>
-              <w:t>број</w:t>
-            </w:r>
-            <w:proofErr w:type="spellEnd"/>
+            <w:r>
+              <w:t>Редни број</w:t>
+            </w:r>
           </w:p>
         </w:tc>
         <w:tc>
@@ -1305,11 +615,9 @@
             <w:shd w:val="clear" w:color="auto" w:fill="F7CAAC" w:themeFill="accent2" w:themeFillTint="66"/>
           </w:tcPr>
           <w:p>
-            <w:proofErr w:type="spellStart"/>
             <w:r>
               <w:t>Назив</w:t>
             </w:r>
-            <w:proofErr w:type="spellEnd"/>
           </w:p>
         </w:tc>
         <w:tc>
@@ -1318,11 +626,9 @@
             <w:shd w:val="clear" w:color="auto" w:fill="F7CAAC" w:themeFill="accent2" w:themeFillTint="66"/>
           </w:tcPr>
           <w:p>
-            <w:proofErr w:type="spellStart"/>
             <w:r>
               <w:t>Тип</w:t>
             </w:r>
-            <w:proofErr w:type="spellEnd"/>
           </w:p>
         </w:tc>
       </w:tr>
@@ -1438,13 +744,8 @@
     <w:p/>
     <w:p/>
     <w:p>
-      <w:proofErr w:type="spellStart"/>
       <w:r>
-        <w:t>Табела</w:t>
-      </w:r>
-      <w:proofErr w:type="spellEnd"/>
-      <w:r>
-        <w:t xml:space="preserve"> </w:t>
+        <w:t xml:space="preserve">Табела </w:t>
       </w:r>
       <w:r>
         <w:t>2</w:t>
@@ -1453,13 +754,8 @@
         <w:t>.</w:t>
       </w:r>
       <w:r>
-        <w:t xml:space="preserve">Тест </w:t>
+        <w:t>Тест план</w:t>
       </w:r>
-      <w:proofErr w:type="spellStart"/>
-      <w:r>
-        <w:t>план</w:t>
-      </w:r>
-      <w:proofErr w:type="spellEnd"/>
     </w:p>
     <w:p/>
     <w:tbl>
@@ -1484,19 +780,9 @@
             <w:shd w:val="clear" w:color="auto" w:fill="F7CAAC" w:themeFill="accent2" w:themeFillTint="66"/>
           </w:tcPr>
           <w:p>
-            <w:proofErr w:type="spellStart"/>
-            <w:r>
-              <w:t>Редни</w:t>
-            </w:r>
-            <w:proofErr w:type="spellEnd"/>
-            <w:r>
-              <w:t xml:space="preserve"> </w:t>
-            </w:r>
-            <w:proofErr w:type="spellStart"/>
-            <w:r>
-              <w:t>број</w:t>
-            </w:r>
-            <w:proofErr w:type="spellEnd"/>
+            <w:r>
+              <w:t>Редни број</w:t>
+            </w:r>
           </w:p>
         </w:tc>
         <w:tc>
@@ -1505,11 +791,9 @@
             <w:shd w:val="clear" w:color="auto" w:fill="F7CAAC" w:themeFill="accent2" w:themeFillTint="66"/>
           </w:tcPr>
           <w:p>
-            <w:proofErr w:type="spellStart"/>
             <w:r>
               <w:t>Назив</w:t>
             </w:r>
-            <w:proofErr w:type="spellEnd"/>
           </w:p>
         </w:tc>
         <w:tc>
@@ -1518,11 +802,9 @@
             <w:shd w:val="clear" w:color="auto" w:fill="F7CAAC" w:themeFill="accent2" w:themeFillTint="66"/>
           </w:tcPr>
           <w:p>
-            <w:proofErr w:type="spellStart"/>
             <w:r>
               <w:t>Опис</w:t>
             </w:r>
-            <w:proofErr w:type="spellEnd"/>
           </w:p>
         </w:tc>
         <w:tc>
@@ -1531,11 +813,9 @@
             <w:shd w:val="clear" w:color="auto" w:fill="F7CAAC" w:themeFill="accent2" w:themeFillTint="66"/>
           </w:tcPr>
           <w:p>
-            <w:proofErr w:type="spellStart"/>
             <w:r>
               <w:t>Поступак</w:t>
             </w:r>
-            <w:proofErr w:type="spellEnd"/>
           </w:p>
         </w:tc>
         <w:tc>
@@ -1544,19 +824,9 @@
             <w:shd w:val="clear" w:color="auto" w:fill="F7CAAC" w:themeFill="accent2" w:themeFillTint="66"/>
           </w:tcPr>
           <w:p>
-            <w:proofErr w:type="spellStart"/>
-            <w:r>
-              <w:t>Предуслов</w:t>
-            </w:r>
-            <w:proofErr w:type="spellEnd"/>
-            <w:r>
-              <w:t xml:space="preserve"> и </w:t>
-            </w:r>
-            <w:proofErr w:type="spellStart"/>
-            <w:r>
-              <w:t>постуслов</w:t>
-            </w:r>
-            <w:proofErr w:type="spellEnd"/>
+            <w:r>
+              <w:t>Предуслов и постуслов</w:t>
+            </w:r>
           </w:p>
         </w:tc>
         <w:tc>
@@ -1565,11 +835,9 @@
             <w:shd w:val="clear" w:color="auto" w:fill="F7CAAC" w:themeFill="accent2" w:themeFillTint="66"/>
           </w:tcPr>
           <w:p>
-            <w:proofErr w:type="spellStart"/>
             <w:r>
               <w:t>Начин</w:t>
             </w:r>
-            <w:proofErr w:type="spellEnd"/>
           </w:p>
         </w:tc>
       </w:tr>
@@ -1741,14 +1009,9 @@
                 <w:lang w:val="sr-Cyrl-RS"/>
               </w:rPr>
             </w:pPr>
-            <w:proofErr w:type="spellStart"/>
             <w:r>
               <w:lastRenderedPageBreak/>
-              <w:t>Предуслов</w:t>
-            </w:r>
-            <w:proofErr w:type="spellEnd"/>
-            <w:r>
-              <w:t xml:space="preserve">: </w:t>
+              <w:t xml:space="preserve">Предуслов: </w:t>
             </w:r>
             <w:r>
               <w:t>1.</w:t>
@@ -1780,38 +1043,12 @@
               </w:rPr>
             </w:pPr>
             <w:r>
-              <w:t xml:space="preserve"> </w:t>
-            </w:r>
-            <w:proofErr w:type="spellStart"/>
-            <w:r>
-              <w:t>Постуслов</w:t>
-            </w:r>
-            <w:proofErr w:type="spellEnd"/>
-            <w:r>
-              <w:t xml:space="preserve">: </w:t>
-            </w:r>
-            <w:proofErr w:type="spellStart"/>
-            <w:r>
-              <w:t>Успешно</w:t>
-            </w:r>
-            <w:proofErr w:type="spellEnd"/>
-            <w:r>
-              <w:t xml:space="preserve"> </w:t>
-            </w:r>
-            <w:proofErr w:type="spellStart"/>
+              <w:t xml:space="preserve"> Постуслов: Успешно </w:t>
+            </w:r>
             <w:r>
               <w:lastRenderedPageBreak/>
-              <w:t>је</w:t>
-            </w:r>
-            <w:proofErr w:type="spellEnd"/>
-            <w:r>
-              <w:t xml:space="preserve"> </w:t>
-            </w:r>
-            <w:proofErr w:type="spellStart"/>
-            <w:r>
-              <w:t>креиран</w:t>
-            </w:r>
-            <w:proofErr w:type="spellEnd"/>
+              <w:t>је креиран</w:t>
+            </w:r>
             <w:r>
               <w:rPr>
                 <w:lang w:val="sr-Cyrl-RS"/>
@@ -1826,20 +1063,10 @@
             <w:shd w:val="clear" w:color="auto" w:fill="FBE4D5" w:themeFill="accent2" w:themeFillTint="33"/>
           </w:tcPr>
           <w:p>
-            <w:proofErr w:type="spellStart"/>
             <w:r>
               <w:lastRenderedPageBreak/>
-              <w:t>Aутоматски</w:t>
-            </w:r>
-            <w:proofErr w:type="spellEnd"/>
-            <w:r>
-              <w:t>/</w:t>
-            </w:r>
-            <w:proofErr w:type="spellStart"/>
-            <w:r>
-              <w:t>ручно</w:t>
-            </w:r>
-            <w:proofErr w:type="spellEnd"/>
+              <w:t>Aутоматски/ручно</w:t>
+            </w:r>
           </w:p>
         </w:tc>
       </w:tr>
@@ -1970,22 +1197,10 @@
               <w:rPr>
                 <w:lang w:val="sr-Cyrl-RS"/>
               </w:rPr>
-              <w:t>3</w:t>
-            </w:r>
-            <w:r>
-              <w:rPr>
-                <w:lang w:val="sr-Cyrl-RS"/>
-              </w:rPr>
-              <w:t xml:space="preserve">. Притиском на дугме </w:t>
-            </w:r>
-            <w:r>
-              <w:t>Cancel</w:t>
-            </w:r>
-            <w:r>
-              <w:t xml:space="preserve"> </w:t>
-            </w:r>
-            <w:r>
-              <w:t>o</w:t>
+              <w:t xml:space="preserve">3. Притиском на дугме </w:t>
+            </w:r>
+            <w:r>
+              <w:t>Cancel o</w:t>
             </w:r>
             <w:r>
               <w:rPr>
@@ -2007,13 +1222,8 @@
                 <w:lang w:val="sr-Cyrl-RS"/>
               </w:rPr>
             </w:pPr>
-            <w:proofErr w:type="spellStart"/>
-            <w:r>
-              <w:t>Предуслов</w:t>
-            </w:r>
-            <w:proofErr w:type="spellEnd"/>
-            <w:r>
-              <w:t>: 1.</w:t>
+            <w:r>
+              <w:t>Предуслов: 1.</w:t>
             </w:r>
             <w:r>
               <w:rPr>
@@ -2030,19 +1240,9 @@
             <w:shd w:val="clear" w:color="auto" w:fill="FBE4D5" w:themeFill="accent2" w:themeFillTint="33"/>
           </w:tcPr>
           <w:p>
-            <w:proofErr w:type="spellStart"/>
-            <w:r>
-              <w:t>Aутоматски</w:t>
-            </w:r>
-            <w:proofErr w:type="spellEnd"/>
-            <w:r>
-              <w:t>/</w:t>
-            </w:r>
-            <w:proofErr w:type="spellStart"/>
-            <w:r>
-              <w:t>ручно</w:t>
-            </w:r>
-            <w:proofErr w:type="spellEnd"/>
+            <w:r>
+              <w:t>Aутоматски/ручно</w:t>
+            </w:r>
           </w:p>
         </w:tc>
       </w:tr>
@@ -2056,21 +1256,8 @@
           <w:numId w:val="1"/>
         </w:numPr>
       </w:pPr>
-      <w:proofErr w:type="spellStart"/>
       <w:r>
-        <w:t>Друга</w:t>
-      </w:r>
-      <w:proofErr w:type="spellEnd"/>
-      <w:r>
-        <w:t xml:space="preserve"> </w:t>
-      </w:r>
-      <w:proofErr w:type="spellStart"/>
-      <w:r>
-        <w:t>функционалност</w:t>
-      </w:r>
-      <w:proofErr w:type="spellEnd"/>
-      <w:r>
-        <w:t xml:space="preserve"> – </w:t>
+        <w:t xml:space="preserve">Друга функционалност – </w:t>
       </w:r>
       <w:r>
         <w:rPr>
@@ -2081,13 +1268,8 @@
     </w:p>
     <w:p/>
     <w:p>
-      <w:proofErr w:type="spellStart"/>
       <w:r>
-        <w:t>Табела</w:t>
-      </w:r>
-      <w:proofErr w:type="spellEnd"/>
-      <w:r>
-        <w:t xml:space="preserve"> </w:t>
+        <w:t xml:space="preserve">Табела </w:t>
       </w:r>
       <w:r>
         <w:t>3</w:t>
@@ -2114,19 +1296,9 @@
             <w:shd w:val="clear" w:color="auto" w:fill="F7CAAC" w:themeFill="accent2" w:themeFillTint="66"/>
           </w:tcPr>
           <w:p>
-            <w:proofErr w:type="spellStart"/>
-            <w:r>
-              <w:t>Редни</w:t>
-            </w:r>
-            <w:proofErr w:type="spellEnd"/>
-            <w:r>
-              <w:t xml:space="preserve"> </w:t>
-            </w:r>
-            <w:proofErr w:type="spellStart"/>
-            <w:r>
-              <w:t>број</w:t>
-            </w:r>
-            <w:proofErr w:type="spellEnd"/>
+            <w:r>
+              <w:t>Редни број</w:t>
+            </w:r>
           </w:p>
         </w:tc>
         <w:tc>
@@ -2135,11 +1307,9 @@
             <w:shd w:val="clear" w:color="auto" w:fill="F7CAAC" w:themeFill="accent2" w:themeFillTint="66"/>
           </w:tcPr>
           <w:p>
-            <w:proofErr w:type="spellStart"/>
             <w:r>
               <w:t>Назив</w:t>
             </w:r>
-            <w:proofErr w:type="spellEnd"/>
           </w:p>
         </w:tc>
         <w:tc>
@@ -2148,11 +1318,9 @@
             <w:shd w:val="clear" w:color="auto" w:fill="F7CAAC" w:themeFill="accent2" w:themeFillTint="66"/>
           </w:tcPr>
           <w:p>
-            <w:proofErr w:type="spellStart"/>
             <w:r>
               <w:t>Тип</w:t>
             </w:r>
-            <w:proofErr w:type="spellEnd"/>
           </w:p>
         </w:tc>
       </w:tr>
@@ -2336,33 +1504,15 @@
     </w:tbl>
     <w:p/>
     <w:p>
-      <w:proofErr w:type="spellStart"/>
       <w:r>
-        <w:t>Табела</w:t>
-      </w:r>
-      <w:proofErr w:type="spellEnd"/>
-      <w:r>
-        <w:t xml:space="preserve"> </w:t>
+        <w:t xml:space="preserve">Табела </w:t>
       </w:r>
       <w:r>
         <w:t>4</w:t>
       </w:r>
       <w:r>
-        <w:t xml:space="preserve">. </w:t>
+        <w:t>. Тест план</w:t>
       </w:r>
-      <w:proofErr w:type="spellStart"/>
-      <w:r>
-        <w:t>Тест</w:t>
-      </w:r>
-      <w:proofErr w:type="spellEnd"/>
-      <w:r>
-        <w:t xml:space="preserve"> </w:t>
-      </w:r>
-      <w:proofErr w:type="spellStart"/>
-      <w:r>
-        <w:t>план</w:t>
-      </w:r>
-      <w:proofErr w:type="spellEnd"/>
     </w:p>
     <w:p/>
     <w:tbl>
@@ -2386,19 +1536,9 @@
             <w:shd w:val="clear" w:color="auto" w:fill="F7CAAC" w:themeFill="accent2" w:themeFillTint="66"/>
           </w:tcPr>
           <w:p>
-            <w:proofErr w:type="spellStart"/>
-            <w:r>
-              <w:t>Редни</w:t>
-            </w:r>
-            <w:proofErr w:type="spellEnd"/>
-            <w:r>
-              <w:t xml:space="preserve"> </w:t>
-            </w:r>
-            <w:proofErr w:type="spellStart"/>
-            <w:r>
-              <w:t>број</w:t>
-            </w:r>
-            <w:proofErr w:type="spellEnd"/>
+            <w:r>
+              <w:t>Редни број</w:t>
+            </w:r>
           </w:p>
         </w:tc>
         <w:tc>
@@ -2407,11 +1547,9 @@
             <w:shd w:val="clear" w:color="auto" w:fill="F7CAAC" w:themeFill="accent2" w:themeFillTint="66"/>
           </w:tcPr>
           <w:p>
-            <w:proofErr w:type="spellStart"/>
             <w:r>
               <w:t>Назив</w:t>
             </w:r>
-            <w:proofErr w:type="spellEnd"/>
           </w:p>
         </w:tc>
         <w:tc>
@@ -2420,11 +1558,9 @@
             <w:shd w:val="clear" w:color="auto" w:fill="F7CAAC" w:themeFill="accent2" w:themeFillTint="66"/>
           </w:tcPr>
           <w:p>
-            <w:proofErr w:type="spellStart"/>
             <w:r>
               <w:t>Опис</w:t>
             </w:r>
-            <w:proofErr w:type="spellEnd"/>
           </w:p>
         </w:tc>
         <w:tc>
@@ -2433,11 +1569,9 @@
             <w:shd w:val="clear" w:color="auto" w:fill="F7CAAC" w:themeFill="accent2" w:themeFillTint="66"/>
           </w:tcPr>
           <w:p>
-            <w:proofErr w:type="spellStart"/>
             <w:r>
               <w:t>Поступак</w:t>
             </w:r>
-            <w:proofErr w:type="spellEnd"/>
           </w:p>
         </w:tc>
         <w:tc>
@@ -2446,19 +1580,9 @@
             <w:shd w:val="clear" w:color="auto" w:fill="F7CAAC" w:themeFill="accent2" w:themeFillTint="66"/>
           </w:tcPr>
           <w:p>
-            <w:proofErr w:type="spellStart"/>
-            <w:r>
-              <w:t>Предуслов</w:t>
-            </w:r>
-            <w:proofErr w:type="spellEnd"/>
-            <w:r>
-              <w:t xml:space="preserve"> и </w:t>
-            </w:r>
-            <w:proofErr w:type="spellStart"/>
-            <w:r>
-              <w:t>постуслов</w:t>
-            </w:r>
-            <w:proofErr w:type="spellEnd"/>
+            <w:r>
+              <w:t>Предуслов и постуслов</w:t>
+            </w:r>
           </w:p>
         </w:tc>
         <w:tc>
@@ -2467,11 +1591,9 @@
             <w:shd w:val="clear" w:color="auto" w:fill="F7CAAC" w:themeFill="accent2" w:themeFillTint="66"/>
           </w:tcPr>
           <w:p>
-            <w:proofErr w:type="spellStart"/>
             <w:r>
               <w:t>Начин</w:t>
             </w:r>
-            <w:proofErr w:type="spellEnd"/>
           </w:p>
         </w:tc>
       </w:tr>
@@ -2591,13 +1713,8 @@
             <w:shd w:val="clear" w:color="auto" w:fill="FBE4D5" w:themeFill="accent2" w:themeFillTint="33"/>
           </w:tcPr>
           <w:p>
-            <w:proofErr w:type="spellStart"/>
-            <w:r>
-              <w:t>Предуслов</w:t>
-            </w:r>
-            <w:proofErr w:type="spellEnd"/>
-            <w:r>
-              <w:t xml:space="preserve">: </w:t>
+            <w:r>
+              <w:t xml:space="preserve">Предуслов: </w:t>
             </w:r>
           </w:p>
           <w:p>
@@ -2679,20 +1796,10 @@
             <w:shd w:val="clear" w:color="auto" w:fill="FBE4D5" w:themeFill="accent2" w:themeFillTint="33"/>
           </w:tcPr>
           <w:p>
-            <w:proofErr w:type="spellStart"/>
             <w:r>
               <w:lastRenderedPageBreak/>
-              <w:t>Aутоматски</w:t>
-            </w:r>
-            <w:proofErr w:type="spellEnd"/>
-            <w:r>
-              <w:t>/</w:t>
-            </w:r>
-            <w:proofErr w:type="spellStart"/>
-            <w:r>
-              <w:t>ручно</w:t>
-            </w:r>
-            <w:proofErr w:type="spellEnd"/>
+              <w:t>Aутоматски/ручно</w:t>
+            </w:r>
           </w:p>
         </w:tc>
       </w:tr>
@@ -2724,13 +1831,7 @@
               <w:rPr>
                 <w:lang w:val="sr-Cyrl-RS"/>
               </w:rPr>
-              <w:t>Неу</w:t>
-            </w:r>
-            <w:r>
-              <w:rPr>
-                <w:lang w:val="sr-Cyrl-RS"/>
-              </w:rPr>
-              <w:t>спено пријављивање</w:t>
+              <w:t>Неуспено пријављивање</w:t>
             </w:r>
           </w:p>
         </w:tc>
@@ -2744,31 +1845,7 @@
               <w:rPr>
                 <w:lang w:val="sr-Cyrl-RS"/>
               </w:rPr>
-              <w:t xml:space="preserve">Један корисник </w:t>
-            </w:r>
-            <w:r>
-              <w:rPr>
-                <w:lang w:val="sr-Cyrl-RS"/>
-              </w:rPr>
-              <w:t>не</w:t>
-            </w:r>
-            <w:r>
-              <w:rPr>
-                <w:lang w:val="sr-Cyrl-RS"/>
-              </w:rPr>
-              <w:t>успешно пријављује другог корисника</w:t>
-            </w:r>
-            <w:r>
-              <w:rPr>
-                <w:lang w:val="sr-Cyrl-RS"/>
-              </w:rPr>
-              <w:t xml:space="preserve"> јер је други корисник администратор</w:t>
-            </w:r>
-            <w:r>
-              <w:rPr>
-                <w:lang w:val="sr-Cyrl-RS"/>
-              </w:rPr>
-              <w:t xml:space="preserve"> (</w:t>
+              <w:t>Један корисник неуспешно пријављује другог корисника јер је други корисник администратор (</w:t>
             </w:r>
             <w:r>
               <w:t>4</w:t>
@@ -2812,122 +1889,89 @@
               <w:rPr>
                 <w:lang w:val="sr-Cyrl-RS"/>
               </w:rPr>
+              <w:t>2. Очекивано понашање: непостојање дугмета за пријављив-ање</w:t>
+            </w:r>
+          </w:p>
+          <w:p/>
+        </w:tc>
+        <w:tc>
+          <w:tcPr>
+            <w:tcW w:w="1431" w:type="dxa"/>
+            <w:shd w:val="clear" w:color="auto" w:fill="FBE4D5" w:themeFill="accent2" w:themeFillTint="33"/>
+          </w:tcPr>
+          <w:p>
+            <w:r>
+              <w:t xml:space="preserve">Предуслов: </w:t>
+            </w:r>
+          </w:p>
+          <w:p>
+            <w:pPr>
+              <w:rPr>
+                <w:lang w:val="sr-Cyrl-RS"/>
+              </w:rPr>
+            </w:pPr>
+            <w:r>
+              <w:t>1.</w:t>
+            </w:r>
+            <w:r>
+              <w:rPr>
+                <w:lang w:val="sr-Cyrl-RS"/>
+              </w:rPr>
+              <w:t xml:space="preserve"> Постоји логован корисник</w:t>
+            </w:r>
+          </w:p>
+          <w:p>
+            <w:pPr>
+              <w:rPr>
+                <w:lang w:val="sr-Cyrl-RS"/>
+              </w:rPr>
+            </w:pPr>
+            <w:r>
               <w:t>2.</w:t>
             </w:r>
             <w:r>
               <w:rPr>
                 <w:lang w:val="sr-Cyrl-RS"/>
               </w:rPr>
-              <w:t xml:space="preserve"> Очекивано понашање: непостојање дугмета за пријављив-ање</w:t>
+              <w:t xml:space="preserve"> Постоји барем једна књига</w:t>
+            </w:r>
+          </w:p>
+          <w:p>
+            <w:pPr>
+              <w:rPr>
+                <w:lang w:val="sr-Cyrl-RS"/>
+              </w:rPr>
+            </w:pPr>
+            <w:r>
+              <w:rPr>
+                <w:lang w:val="sr-Cyrl-RS"/>
+              </w:rPr>
+              <w:t>3. Постоји барем један други админи-</w:t>
+            </w:r>
+            <w:r>
+              <w:rPr>
+                <w:lang w:val="sr-Cyrl-RS"/>
+              </w:rPr>
+              <w:t>стра</w:t>
+            </w:r>
+            <w:r>
+              <w:rPr>
+                <w:lang w:val="sr-Cyrl-RS"/>
+              </w:rPr>
+              <w:t>торски коментар</w:t>
             </w:r>
           </w:p>
           <w:p/>
         </w:tc>
         <w:tc>
           <w:tcPr>
-            <w:tcW w:w="1431" w:type="dxa"/>
-            <w:shd w:val="clear" w:color="auto" w:fill="FBE4D5" w:themeFill="accent2" w:themeFillTint="33"/>
-          </w:tcPr>
-          <w:p>
-            <w:proofErr w:type="spellStart"/>
-            <w:r>
-              <w:t>Предуслов</w:t>
-            </w:r>
-            <w:proofErr w:type="spellEnd"/>
-            <w:r>
-              <w:t xml:space="preserve">: </w:t>
-            </w:r>
-          </w:p>
-          <w:p>
-            <w:pPr>
-              <w:rPr>
-                <w:lang w:val="sr-Cyrl-RS"/>
-              </w:rPr>
-            </w:pPr>
-            <w:r>
-              <w:t>1.</w:t>
-            </w:r>
-            <w:r>
-              <w:rPr>
-                <w:lang w:val="sr-Cyrl-RS"/>
-              </w:rPr>
-              <w:t xml:space="preserve"> Постоји логован корисник</w:t>
-            </w:r>
-          </w:p>
-          <w:p>
-            <w:pPr>
-              <w:rPr>
-                <w:lang w:val="sr-Cyrl-RS"/>
-              </w:rPr>
-            </w:pPr>
-            <w:r>
-              <w:t>2.</w:t>
-            </w:r>
-            <w:r>
-              <w:rPr>
-                <w:lang w:val="sr-Cyrl-RS"/>
-              </w:rPr>
-              <w:t xml:space="preserve"> Постоји барем једна књига</w:t>
-            </w:r>
-          </w:p>
-          <w:p>
-            <w:pPr>
-              <w:rPr>
-                <w:lang w:val="sr-Cyrl-RS"/>
-              </w:rPr>
-            </w:pPr>
-            <w:r>
-              <w:rPr>
-                <w:lang w:val="sr-Cyrl-RS"/>
-              </w:rPr>
-              <w:t xml:space="preserve">3. Постоји барем један други </w:t>
-            </w:r>
-            <w:r>
-              <w:rPr>
-                <w:lang w:val="sr-Cyrl-RS"/>
-              </w:rPr>
-              <w:t>админи-</w:t>
-            </w:r>
-            <w:r>
-              <w:rPr>
-                <w:lang w:val="sr-Cyrl-RS"/>
-              </w:rPr>
-              <w:t>стра</w:t>
-            </w:r>
-            <w:r>
-              <w:rPr>
-                <w:lang w:val="sr-Cyrl-RS"/>
-              </w:rPr>
-              <w:t>торски</w:t>
-            </w:r>
-            <w:r>
-              <w:rPr>
-                <w:lang w:val="sr-Cyrl-RS"/>
-              </w:rPr>
-              <w:t xml:space="preserve"> коментар</w:t>
-            </w:r>
-          </w:p>
-          <w:p/>
-        </w:tc>
-        <w:tc>
-          <w:tcPr>
             <w:tcW w:w="2125" w:type="dxa"/>
             <w:shd w:val="clear" w:color="auto" w:fill="FBE4D5" w:themeFill="accent2" w:themeFillTint="33"/>
           </w:tcPr>
           <w:p>
-            <w:proofErr w:type="spellStart"/>
-            <w:r>
-              <w:t>Aутоматски</w:t>
-            </w:r>
-            <w:proofErr w:type="spellEnd"/>
-            <w:r>
-              <w:t>/</w:t>
-            </w:r>
-            <w:proofErr w:type="spellStart"/>
-            <w:r>
-              <w:t>ручно</w:t>
-            </w:r>
-            <w:proofErr w:type="spellEnd"/>
+            <w:r>
+              <w:t>Aутоматски/ручно</w:t>
+            </w:r>
           </w:p>
         </w:tc>
       </w:tr>
@@ -3040,19 +2084,7 @@
               <w:rPr>
                 <w:lang w:val="sr-Cyrl-RS"/>
               </w:rPr>
-              <w:t xml:space="preserve">3. </w:t>
-            </w:r>
-            <w:r>
-              <w:rPr>
-                <w:lang w:val="sr-Cyrl-RS"/>
-              </w:rPr>
-              <w:t xml:space="preserve">Очекивано понашање: </w:t>
-            </w:r>
-            <w:r>
-              <w:rPr>
-                <w:lang w:val="sr-Cyrl-RS"/>
-              </w:rPr>
-              <w:t>на неки начин онемогућено поновно исто пријављивање</w:t>
+              <w:t>3. Очекивано понашање: на неки начин онемогућено поновно исто пријављивање</w:t>
             </w:r>
           </w:p>
           <w:p/>
@@ -3063,13 +2095,8 @@
             <w:shd w:val="clear" w:color="auto" w:fill="FBE4D5" w:themeFill="accent2" w:themeFillTint="33"/>
           </w:tcPr>
           <w:p>
-            <w:proofErr w:type="spellStart"/>
-            <w:r>
-              <w:t>Предуслов</w:t>
-            </w:r>
-            <w:proofErr w:type="spellEnd"/>
-            <w:r>
-              <w:t xml:space="preserve">: </w:t>
+            <w:r>
+              <w:t xml:space="preserve">Предуслов: </w:t>
             </w:r>
           </w:p>
           <w:p>
@@ -3145,19 +2172,9 @@
             <w:shd w:val="clear" w:color="auto" w:fill="FBE4D5" w:themeFill="accent2" w:themeFillTint="33"/>
           </w:tcPr>
           <w:p>
-            <w:proofErr w:type="spellStart"/>
-            <w:r>
-              <w:t>Aутоматски</w:t>
-            </w:r>
-            <w:proofErr w:type="spellEnd"/>
-            <w:r>
-              <w:t>/</w:t>
-            </w:r>
-            <w:proofErr w:type="spellStart"/>
-            <w:r>
-              <w:t>ручно</w:t>
-            </w:r>
-            <w:proofErr w:type="spellEnd"/>
+            <w:r>
+              <w:t>Aутоматски/ручно</w:t>
+            </w:r>
           </w:p>
         </w:tc>
       </w:tr>
@@ -3172,21 +2189,8 @@
           <w:numId w:val="1"/>
         </w:numPr>
       </w:pPr>
-      <w:proofErr w:type="spellStart"/>
       <w:r>
-        <w:t>Трећа</w:t>
-      </w:r>
-      <w:proofErr w:type="spellEnd"/>
-      <w:r>
-        <w:t xml:space="preserve"> </w:t>
-      </w:r>
-      <w:proofErr w:type="spellStart"/>
-      <w:r>
-        <w:t>функционалност</w:t>
-      </w:r>
-      <w:proofErr w:type="spellEnd"/>
-      <w:r>
-        <w:t xml:space="preserve"> – </w:t>
+        <w:t xml:space="preserve">Трећа функционалност – </w:t>
       </w:r>
       <w:r>
         <w:rPr>
@@ -3206,13 +2210,8 @@
       </w:pPr>
     </w:p>
     <w:p>
-      <w:proofErr w:type="spellStart"/>
       <w:r>
-        <w:t>Табела</w:t>
-      </w:r>
-      <w:proofErr w:type="spellEnd"/>
-      <w:r>
-        <w:t xml:space="preserve"> </w:t>
+        <w:t xml:space="preserve">Табела </w:t>
       </w:r>
       <w:r>
         <w:t>5</w:t>
@@ -3244,19 +2243,9 @@
               <w:pStyle w:val="ListParagraph"/>
               <w:ind w:left="0"/>
             </w:pPr>
-            <w:proofErr w:type="spellStart"/>
-            <w:r>
-              <w:t>Редни</w:t>
-            </w:r>
-            <w:proofErr w:type="spellEnd"/>
-            <w:r>
-              <w:t xml:space="preserve"> </w:t>
-            </w:r>
-            <w:proofErr w:type="spellStart"/>
-            <w:r>
-              <w:t>број</w:t>
-            </w:r>
-            <w:proofErr w:type="spellEnd"/>
+            <w:r>
+              <w:t>Редни број</w:t>
+            </w:r>
           </w:p>
         </w:tc>
         <w:tc>
@@ -3269,11 +2258,9 @@
               <w:pStyle w:val="ListParagraph"/>
               <w:ind w:left="0"/>
             </w:pPr>
-            <w:proofErr w:type="spellStart"/>
             <w:r>
               <w:t>Назив</w:t>
             </w:r>
-            <w:proofErr w:type="spellEnd"/>
           </w:p>
         </w:tc>
         <w:tc>
@@ -3286,11 +2273,9 @@
               <w:pStyle w:val="ListParagraph"/>
               <w:ind w:left="0"/>
             </w:pPr>
-            <w:proofErr w:type="spellStart"/>
             <w:r>
               <w:t>Тип</w:t>
             </w:r>
-            <w:proofErr w:type="spellEnd"/>
           </w:p>
         </w:tc>
       </w:tr>
@@ -3544,14 +2529,9 @@
       </w:pPr>
     </w:p>
     <w:p>
-      <w:proofErr w:type="spellStart"/>
       <w:r>
         <w:lastRenderedPageBreak/>
-        <w:t>Табела</w:t>
-      </w:r>
-      <w:proofErr w:type="spellEnd"/>
-      <w:r>
-        <w:t xml:space="preserve"> </w:t>
+        <w:t xml:space="preserve">Табела </w:t>
       </w:r>
       <w:r>
         <w:t>6</w:t>
@@ -3560,13 +2540,8 @@
         <w:t>.</w:t>
       </w:r>
       <w:r>
-        <w:t xml:space="preserve">Тест </w:t>
+        <w:t>Тест план</w:t>
       </w:r>
-      <w:proofErr w:type="spellStart"/>
-      <w:r>
-        <w:t>план</w:t>
-      </w:r>
-      <w:proofErr w:type="spellEnd"/>
     </w:p>
     <w:p/>
     <w:tbl>
@@ -3592,19 +2567,9 @@
             <w:shd w:val="clear" w:color="auto" w:fill="F7CAAC" w:themeFill="accent2" w:themeFillTint="66"/>
           </w:tcPr>
           <w:p>
-            <w:proofErr w:type="spellStart"/>
-            <w:r>
-              <w:t>Редни</w:t>
-            </w:r>
-            <w:proofErr w:type="spellEnd"/>
-            <w:r>
-              <w:t xml:space="preserve"> </w:t>
-            </w:r>
-            <w:proofErr w:type="spellStart"/>
-            <w:r>
-              <w:t>број</w:t>
-            </w:r>
-            <w:proofErr w:type="spellEnd"/>
+            <w:r>
+              <w:t>Редни број</w:t>
+            </w:r>
           </w:p>
         </w:tc>
         <w:tc>
@@ -3613,11 +2578,9 @@
             <w:shd w:val="clear" w:color="auto" w:fill="F7CAAC" w:themeFill="accent2" w:themeFillTint="66"/>
           </w:tcPr>
           <w:p>
-            <w:proofErr w:type="spellStart"/>
             <w:r>
               <w:t>Назив</w:t>
             </w:r>
-            <w:proofErr w:type="spellEnd"/>
           </w:p>
         </w:tc>
         <w:tc>
@@ -3626,11 +2589,9 @@
             <w:shd w:val="clear" w:color="auto" w:fill="F7CAAC" w:themeFill="accent2" w:themeFillTint="66"/>
           </w:tcPr>
           <w:p>
-            <w:proofErr w:type="spellStart"/>
             <w:r>
               <w:t>Опис</w:t>
             </w:r>
-            <w:proofErr w:type="spellEnd"/>
           </w:p>
         </w:tc>
         <w:tc>
@@ -3639,11 +2600,9 @@
             <w:shd w:val="clear" w:color="auto" w:fill="F7CAAC" w:themeFill="accent2" w:themeFillTint="66"/>
           </w:tcPr>
           <w:p>
-            <w:proofErr w:type="spellStart"/>
             <w:r>
               <w:t>Поступак</w:t>
             </w:r>
-            <w:proofErr w:type="spellEnd"/>
           </w:p>
         </w:tc>
         <w:tc>
@@ -3652,19 +2611,9 @@
             <w:shd w:val="clear" w:color="auto" w:fill="F7CAAC" w:themeFill="accent2" w:themeFillTint="66"/>
           </w:tcPr>
           <w:p>
-            <w:proofErr w:type="spellStart"/>
-            <w:r>
-              <w:t>Предуслов</w:t>
-            </w:r>
-            <w:proofErr w:type="spellEnd"/>
-            <w:r>
-              <w:t xml:space="preserve"> и </w:t>
-            </w:r>
-            <w:proofErr w:type="spellStart"/>
-            <w:r>
-              <w:t>постуслов</w:t>
-            </w:r>
-            <w:proofErr w:type="spellEnd"/>
+            <w:r>
+              <w:t>Предуслов и постуслов</w:t>
+            </w:r>
           </w:p>
         </w:tc>
         <w:tc>
@@ -3673,11 +2622,9 @@
             <w:shd w:val="clear" w:color="auto" w:fill="F7CAAC" w:themeFill="accent2" w:themeFillTint="66"/>
           </w:tcPr>
           <w:p>
-            <w:proofErr w:type="spellStart"/>
             <w:r>
               <w:t>Начин</w:t>
             </w:r>
-            <w:proofErr w:type="spellEnd"/>
           </w:p>
         </w:tc>
       </w:tr>
@@ -3822,13 +2769,8 @@
             <w:shd w:val="clear" w:color="auto" w:fill="FBE4D5" w:themeFill="accent2" w:themeFillTint="33"/>
           </w:tcPr>
           <w:p>
-            <w:proofErr w:type="spellStart"/>
-            <w:r>
-              <w:t>Предуслов</w:t>
-            </w:r>
-            <w:proofErr w:type="spellEnd"/>
-            <w:r>
-              <w:t xml:space="preserve">: </w:t>
+            <w:r>
+              <w:t xml:space="preserve">Предуслов: </w:t>
             </w:r>
           </w:p>
           <w:p>
@@ -3868,19 +2810,9 @@
             <w:shd w:val="clear" w:color="auto" w:fill="FBE4D5" w:themeFill="accent2" w:themeFillTint="33"/>
           </w:tcPr>
           <w:p>
-            <w:proofErr w:type="spellStart"/>
-            <w:r>
-              <w:t>Aутоматски</w:t>
-            </w:r>
-            <w:proofErr w:type="spellEnd"/>
-            <w:r>
-              <w:t>/</w:t>
-            </w:r>
-            <w:proofErr w:type="spellStart"/>
-            <w:r>
-              <w:t>ручно</w:t>
-            </w:r>
-            <w:proofErr w:type="spellEnd"/>
+            <w:r>
+              <w:t>Aутоматски/ручно</w:t>
+            </w:r>
           </w:p>
         </w:tc>
       </w:tr>
@@ -4019,13 +2951,8 @@
             <w:shd w:val="clear" w:color="auto" w:fill="FBE4D5" w:themeFill="accent2" w:themeFillTint="33"/>
           </w:tcPr>
           <w:p>
-            <w:proofErr w:type="spellStart"/>
-            <w:r>
-              <w:t>Предуслов</w:t>
-            </w:r>
-            <w:proofErr w:type="spellEnd"/>
-            <w:r>
-              <w:t xml:space="preserve">: </w:t>
+            <w:r>
+              <w:t xml:space="preserve">Предуслов: </w:t>
             </w:r>
           </w:p>
           <w:p>
@@ -4065,19 +2992,9 @@
             <w:shd w:val="clear" w:color="auto" w:fill="FBE4D5" w:themeFill="accent2" w:themeFillTint="33"/>
           </w:tcPr>
           <w:p>
-            <w:proofErr w:type="spellStart"/>
-            <w:r>
-              <w:t>Aутоматски</w:t>
-            </w:r>
-            <w:proofErr w:type="spellEnd"/>
-            <w:r>
-              <w:t>/</w:t>
-            </w:r>
-            <w:proofErr w:type="spellStart"/>
-            <w:r>
-              <w:t>ручно</w:t>
-            </w:r>
-            <w:proofErr w:type="spellEnd"/>
+            <w:r>
+              <w:t>Aутоматски/ручно</w:t>
+            </w:r>
           </w:p>
         </w:tc>
       </w:tr>
@@ -4112,13 +3029,7 @@
               <w:rPr>
                 <w:lang w:val="sr-Cyrl-RS"/>
               </w:rPr>
-              <w:t>Неуспешно додавање личног циља</w:t>
-            </w:r>
-            <w:r>
-              <w:rPr>
-                <w:lang w:val="sr-Cyrl-RS"/>
-              </w:rPr>
-              <w:t xml:space="preserve"> одустајањем</w:t>
+              <w:t>Неуспешно додавање личног циља одустајањем</w:t>
             </w:r>
           </w:p>
         </w:tc>
@@ -4203,13 +3114,8 @@
             <w:shd w:val="clear" w:color="auto" w:fill="FBE4D5" w:themeFill="accent2" w:themeFillTint="33"/>
           </w:tcPr>
           <w:p>
-            <w:proofErr w:type="spellStart"/>
-            <w:r>
-              <w:t>Предуслов</w:t>
-            </w:r>
-            <w:proofErr w:type="spellEnd"/>
-            <w:r>
-              <w:t xml:space="preserve">: </w:t>
+            <w:r>
+              <w:t xml:space="preserve">Предуслов: </w:t>
             </w:r>
           </w:p>
           <w:p>
@@ -4249,19 +3155,9 @@
             <w:shd w:val="clear" w:color="auto" w:fill="FBE4D5" w:themeFill="accent2" w:themeFillTint="33"/>
           </w:tcPr>
           <w:p>
-            <w:proofErr w:type="spellStart"/>
-            <w:r>
-              <w:t>Aутоматски</w:t>
-            </w:r>
-            <w:proofErr w:type="spellEnd"/>
-            <w:r>
-              <w:t>/</w:t>
-            </w:r>
-            <w:proofErr w:type="spellStart"/>
-            <w:r>
-              <w:t>ручно</w:t>
-            </w:r>
-            <w:proofErr w:type="spellEnd"/>
+            <w:r>
+              <w:t>Aутоматски/ручно</w:t>
+            </w:r>
           </w:p>
         </w:tc>
       </w:tr>
@@ -4323,19 +3219,7 @@
               <w:rPr>
                 <w:lang w:val="sr-Cyrl-RS"/>
               </w:rPr>
-              <w:t xml:space="preserve">Корисник уноси </w:t>
-            </w:r>
-            <w:r>
-              <w:rPr>
-                <w:lang w:val="sr-Cyrl-RS"/>
-              </w:rPr>
-              <w:t>реалан број</w:t>
-            </w:r>
-            <w:r>
-              <w:rPr>
-                <w:lang w:val="sr-Cyrl-RS"/>
-              </w:rPr>
-              <w:t xml:space="preserve"> у поље за циљ (7)</w:t>
+              <w:t>Корисник уноси реалан број у поље за циљ (7)</w:t>
             </w:r>
           </w:p>
         </w:tc>
@@ -4419,13 +3303,8 @@
             <w:shd w:val="clear" w:color="auto" w:fill="FBE4D5" w:themeFill="accent2" w:themeFillTint="33"/>
           </w:tcPr>
           <w:p>
-            <w:proofErr w:type="spellStart"/>
-            <w:r>
-              <w:t>Предуслов</w:t>
-            </w:r>
-            <w:proofErr w:type="spellEnd"/>
-            <w:r>
-              <w:t xml:space="preserve">: </w:t>
+            <w:r>
+              <w:t xml:space="preserve">Предуслов: </w:t>
             </w:r>
           </w:p>
           <w:p>
@@ -4465,19 +3344,9 @@
             <w:shd w:val="clear" w:color="auto" w:fill="FBE4D5" w:themeFill="accent2" w:themeFillTint="33"/>
           </w:tcPr>
           <w:p>
-            <w:proofErr w:type="spellStart"/>
-            <w:r>
-              <w:t>Aутоматски</w:t>
-            </w:r>
-            <w:proofErr w:type="spellEnd"/>
-            <w:r>
-              <w:t>/</w:t>
-            </w:r>
-            <w:proofErr w:type="spellStart"/>
-            <w:r>
-              <w:t>ручно</w:t>
-            </w:r>
-            <w:proofErr w:type="spellEnd"/>
+            <w:r>
+              <w:t>Aутоматски/ручно</w:t>
+            </w:r>
           </w:p>
         </w:tc>
       </w:tr>
@@ -4497,21 +3366,8 @@
       <w:r>
         <w:t xml:space="preserve">4.  </w:t>
       </w:r>
-      <w:proofErr w:type="spellStart"/>
       <w:r>
-        <w:t>Четврта</w:t>
-      </w:r>
-      <w:proofErr w:type="spellEnd"/>
-      <w:r>
-        <w:t xml:space="preserve"> </w:t>
-      </w:r>
-      <w:proofErr w:type="spellStart"/>
-      <w:r>
-        <w:t>функционалност</w:t>
-      </w:r>
-      <w:proofErr w:type="spellEnd"/>
-      <w:r>
-        <w:t xml:space="preserve"> – </w:t>
+        <w:t xml:space="preserve">Четврта функционалност – </w:t>
       </w:r>
       <w:r>
         <w:rPr>
@@ -4522,13 +3378,8 @@
     </w:p>
     <w:p/>
     <w:p>
-      <w:proofErr w:type="spellStart"/>
       <w:r>
-        <w:t>Табела</w:t>
-      </w:r>
-      <w:proofErr w:type="spellEnd"/>
-      <w:r>
-        <w:t xml:space="preserve"> </w:t>
+        <w:t xml:space="preserve">Табела </w:t>
       </w:r>
       <w:r>
         <w:t>7</w:t>
@@ -4555,19 +3406,9 @@
             <w:shd w:val="clear" w:color="auto" w:fill="F7CAAC" w:themeFill="accent2" w:themeFillTint="66"/>
           </w:tcPr>
           <w:p>
-            <w:proofErr w:type="spellStart"/>
-            <w:r>
-              <w:t>Редни</w:t>
-            </w:r>
-            <w:proofErr w:type="spellEnd"/>
-            <w:r>
-              <w:t xml:space="preserve"> </w:t>
-            </w:r>
-            <w:proofErr w:type="spellStart"/>
-            <w:r>
-              <w:t>број</w:t>
-            </w:r>
-            <w:proofErr w:type="spellEnd"/>
+            <w:r>
+              <w:t>Редни број</w:t>
+            </w:r>
           </w:p>
         </w:tc>
         <w:tc>
@@ -4576,11 +3417,9 @@
             <w:shd w:val="clear" w:color="auto" w:fill="F7CAAC" w:themeFill="accent2" w:themeFillTint="66"/>
           </w:tcPr>
           <w:p>
-            <w:proofErr w:type="spellStart"/>
             <w:r>
               <w:t>Назив</w:t>
             </w:r>
-            <w:proofErr w:type="spellEnd"/>
           </w:p>
         </w:tc>
         <w:tc>
@@ -4589,11 +3428,9 @@
             <w:shd w:val="clear" w:color="auto" w:fill="F7CAAC" w:themeFill="accent2" w:themeFillTint="66"/>
           </w:tcPr>
           <w:p>
-            <w:proofErr w:type="spellStart"/>
             <w:r>
               <w:t>Тип</w:t>
             </w:r>
-            <w:proofErr w:type="spellEnd"/>
           </w:p>
         </w:tc>
       </w:tr>
@@ -4775,61 +3612,6 @@
               <w:rPr>
                 <w:lang w:val="sr-Cyrl-RS"/>
               </w:rPr>
-              <w:t>Л</w:t>
-            </w:r>
-          </w:p>
-        </w:tc>
-      </w:tr>
-      <w:tr>
-        <w:tc>
-          <w:tcPr>
-            <w:tcW w:w="1525" w:type="dxa"/>
-            <w:shd w:val="clear" w:color="auto" w:fill="F7CAAC" w:themeFill="accent2" w:themeFillTint="66"/>
-          </w:tcPr>
-          <w:p>
-            <w:pPr>
-              <w:jc w:val="center"/>
-              <w:rPr>
-                <w:lang w:val="sr-Cyrl-RS"/>
-              </w:rPr>
-            </w:pPr>
-            <w:r>
-              <w:rPr>
-                <w:lang w:val="sr-Cyrl-RS"/>
-              </w:rPr>
-              <w:t>13.</w:t>
-            </w:r>
-          </w:p>
-        </w:tc>
-        <w:tc>
-          <w:tcPr>
-            <w:tcW w:w="6300" w:type="dxa"/>
-            <w:shd w:val="clear" w:color="auto" w:fill="FBE4D5" w:themeFill="accent2" w:themeFillTint="33"/>
-          </w:tcPr>
-          <w:p>
-            <w:pPr>
-              <w:rPr>
-                <w:lang w:val="sr-Cyrl-RS"/>
-              </w:rPr>
-            </w:pPr>
-            <w:r>
-              <w:rPr>
-                <w:lang w:val="sr-Cyrl-RS"/>
-              </w:rPr>
-              <w:t>Администратор успешно одбија унапређење корисника у привилегованог</w:t>
-            </w:r>
-          </w:p>
-        </w:tc>
-        <w:tc>
-          <w:tcPr>
-            <w:tcW w:w="805" w:type="dxa"/>
-            <w:shd w:val="clear" w:color="auto" w:fill="FBE4D5" w:themeFill="accent2" w:themeFillTint="33"/>
-          </w:tcPr>
-          <w:p>
-            <w:pPr>
-              <w:jc w:val="center"/>
-            </w:pPr>
-            <w:r>
               <w:t>Л</w:t>
             </w:r>
           </w:p>
@@ -4954,13 +3736,8 @@
     </w:tbl>
     <w:p/>
     <w:p>
-      <w:proofErr w:type="spellStart"/>
       <w:r>
-        <w:t>Табела</w:t>
-      </w:r>
-      <w:proofErr w:type="spellEnd"/>
-      <w:r>
-        <w:t xml:space="preserve"> </w:t>
+        <w:t xml:space="preserve">Табела </w:t>
       </w:r>
       <w:r>
         <w:t>8</w:t>
@@ -4969,13 +3746,8 @@
         <w:t>.</w:t>
       </w:r>
       <w:r>
-        <w:t xml:space="preserve">Тест </w:t>
+        <w:t>Тест план</w:t>
       </w:r>
-      <w:proofErr w:type="spellStart"/>
-      <w:r>
-        <w:t>план</w:t>
-      </w:r>
-      <w:proofErr w:type="spellEnd"/>
     </w:p>
     <w:p/>
     <w:tbl>
@@ -4999,19 +3771,20 @@
             <w:shd w:val="clear" w:color="auto" w:fill="F7CAAC" w:themeFill="accent2" w:themeFillTint="66"/>
           </w:tcPr>
           <w:p>
-            <w:proofErr w:type="spellStart"/>
-            <w:r>
-              <w:t>Редни</w:t>
-            </w:r>
-            <w:proofErr w:type="spellEnd"/>
-            <w:r>
-              <w:t xml:space="preserve"> </w:t>
-            </w:r>
-            <w:proofErr w:type="spellStart"/>
-            <w:r>
-              <w:t>број</w:t>
-            </w:r>
-            <w:proofErr w:type="spellEnd"/>
+            <w:r>
+              <w:t>Редни број</w:t>
+            </w:r>
+          </w:p>
+        </w:tc>
+        <w:tc>
+          <w:tcPr>
+            <w:tcW w:w="1872" w:type="dxa"/>
+            <w:shd w:val="clear" w:color="auto" w:fill="F7CAAC" w:themeFill="accent2" w:themeFillTint="66"/>
+          </w:tcPr>
+          <w:p>
+            <w:r>
+              <w:t>Назив</w:t>
+            </w:r>
           </w:p>
         </w:tc>
         <w:tc>
@@ -5020,58 +3793,31 @@
             <w:shd w:val="clear" w:color="auto" w:fill="F7CAAC" w:themeFill="accent2" w:themeFillTint="66"/>
           </w:tcPr>
           <w:p>
-            <w:proofErr w:type="spellStart"/>
-            <w:r>
-              <w:t>Назив</w:t>
-            </w:r>
-            <w:proofErr w:type="spellEnd"/>
-          </w:p>
-        </w:tc>
-        <w:tc>
-          <w:tcPr>
-            <w:tcW w:w="1847" w:type="dxa"/>
-            <w:shd w:val="clear" w:color="auto" w:fill="F7CAAC" w:themeFill="accent2" w:themeFillTint="66"/>
-          </w:tcPr>
-          <w:p>
-            <w:proofErr w:type="spellStart"/>
             <w:r>
               <w:t>Опис</w:t>
             </w:r>
-            <w:proofErr w:type="spellEnd"/>
-          </w:p>
-        </w:tc>
-        <w:tc>
-          <w:tcPr>
-            <w:tcW w:w="2177" w:type="dxa"/>
-            <w:shd w:val="clear" w:color="auto" w:fill="F7CAAC" w:themeFill="accent2" w:themeFillTint="66"/>
-          </w:tcPr>
-          <w:p>
-            <w:proofErr w:type="spellStart"/>
+          </w:p>
+        </w:tc>
+        <w:tc>
+          <w:tcPr>
+            <w:tcW w:w="2165" w:type="dxa"/>
+            <w:shd w:val="clear" w:color="auto" w:fill="F7CAAC" w:themeFill="accent2" w:themeFillTint="66"/>
+          </w:tcPr>
+          <w:p>
             <w:r>
               <w:t>Поступак</w:t>
             </w:r>
-            <w:proofErr w:type="spellEnd"/>
-          </w:p>
-        </w:tc>
-        <w:tc>
-          <w:tcPr>
-            <w:tcW w:w="2183" w:type="dxa"/>
-            <w:shd w:val="clear" w:color="auto" w:fill="F7CAAC" w:themeFill="accent2" w:themeFillTint="66"/>
-          </w:tcPr>
-          <w:p>
-            <w:proofErr w:type="spellStart"/>
-            <w:r>
-              <w:t>Предуслов</w:t>
-            </w:r>
-            <w:proofErr w:type="spellEnd"/>
-            <w:r>
-              <w:t xml:space="preserve"> и </w:t>
-            </w:r>
-            <w:proofErr w:type="spellStart"/>
-            <w:r>
-              <w:t>постуслов</w:t>
-            </w:r>
-            <w:proofErr w:type="spellEnd"/>
+          </w:p>
+        </w:tc>
+        <w:tc>
+          <w:tcPr>
+            <w:tcW w:w="2170" w:type="dxa"/>
+            <w:shd w:val="clear" w:color="auto" w:fill="F7CAAC" w:themeFill="accent2" w:themeFillTint="66"/>
+          </w:tcPr>
+          <w:p>
+            <w:r>
+              <w:t>Предуслов и постуслов</w:t>
+            </w:r>
           </w:p>
         </w:tc>
         <w:tc>
@@ -5080,11 +3826,9 @@
             <w:shd w:val="clear" w:color="auto" w:fill="F7CAAC" w:themeFill="accent2" w:themeFillTint="66"/>
           </w:tcPr>
           <w:p>
-            <w:proofErr w:type="spellStart"/>
             <w:r>
               <w:t>Начин</w:t>
             </w:r>
-            <w:proofErr w:type="spellEnd"/>
           </w:p>
         </w:tc>
       </w:tr>
@@ -5111,6 +3855,25 @@
         </w:tc>
         <w:tc>
           <w:tcPr>
+            <w:tcW w:w="1872" w:type="dxa"/>
+            <w:shd w:val="clear" w:color="auto" w:fill="FBE4D5" w:themeFill="accent2" w:themeFillTint="33"/>
+          </w:tcPr>
+          <w:p>
+            <w:pPr>
+              <w:rPr>
+                <w:lang w:val="sr-Cyrl-RS"/>
+              </w:rPr>
+            </w:pPr>
+            <w:r>
+              <w:rPr>
+                <w:lang w:val="sr-Cyrl-RS"/>
+              </w:rPr>
+              <w:t>Успешно додавање новог корисника</w:t>
+            </w:r>
+          </w:p>
+        </w:tc>
+        <w:tc>
+          <w:tcPr>
             <w:tcW w:w="1847" w:type="dxa"/>
             <w:shd w:val="clear" w:color="auto" w:fill="FBE4D5" w:themeFill="accent2" w:themeFillTint="33"/>
           </w:tcPr>
@@ -5124,25 +3887,6 @@
               <w:rPr>
                 <w:lang w:val="sr-Cyrl-RS"/>
               </w:rPr>
-              <w:t>Успешно додавање новог корисника</w:t>
-            </w:r>
-          </w:p>
-        </w:tc>
-        <w:tc>
-          <w:tcPr>
-            <w:tcW w:w="1847" w:type="dxa"/>
-            <w:shd w:val="clear" w:color="auto" w:fill="FBE4D5" w:themeFill="accent2" w:themeFillTint="33"/>
-          </w:tcPr>
-          <w:p>
-            <w:pPr>
-              <w:rPr>
-                <w:lang w:val="sr-Cyrl-RS"/>
-              </w:rPr>
-            </w:pPr>
-            <w:r>
-              <w:rPr>
-                <w:lang w:val="sr-Cyrl-RS"/>
-              </w:rPr>
               <w:t>Администратор одобрава регистра-</w:t>
             </w:r>
           </w:p>
@@ -5162,7 +3906,7 @@
         </w:tc>
         <w:tc>
           <w:tcPr>
-            <w:tcW w:w="2177" w:type="dxa"/>
+            <w:tcW w:w="2165" w:type="dxa"/>
             <w:shd w:val="clear" w:color="auto" w:fill="FBE4D5" w:themeFill="accent2" w:themeFillTint="33"/>
           </w:tcPr>
           <w:p>
@@ -5196,17 +3940,12 @@
         </w:tc>
         <w:tc>
           <w:tcPr>
-            <w:tcW w:w="2183" w:type="dxa"/>
-            <w:shd w:val="clear" w:color="auto" w:fill="FBE4D5" w:themeFill="accent2" w:themeFillTint="33"/>
-          </w:tcPr>
-          <w:p>
-            <w:proofErr w:type="spellStart"/>
-            <w:r>
-              <w:t>Предуслов</w:t>
-            </w:r>
-            <w:proofErr w:type="spellEnd"/>
-            <w:r>
-              <w:t xml:space="preserve">: </w:t>
+            <w:tcW w:w="2170" w:type="dxa"/>
+            <w:shd w:val="clear" w:color="auto" w:fill="FBE4D5" w:themeFill="accent2" w:themeFillTint="33"/>
+          </w:tcPr>
+          <w:p>
+            <w:r>
+              <w:t xml:space="preserve">Предуслов: </w:t>
             </w:r>
           </w:p>
           <w:p>
@@ -5302,6 +4041,25 @@
         </w:tc>
         <w:tc>
           <w:tcPr>
+            <w:tcW w:w="1872" w:type="dxa"/>
+            <w:shd w:val="clear" w:color="auto" w:fill="FBE4D5" w:themeFill="accent2" w:themeFillTint="33"/>
+          </w:tcPr>
+          <w:p>
+            <w:pPr>
+              <w:rPr>
+                <w:lang w:val="sr-Cyrl-RS"/>
+              </w:rPr>
+            </w:pPr>
+            <w:r>
+              <w:rPr>
+                <w:lang w:val="sr-Cyrl-RS"/>
+              </w:rPr>
+              <w:t>Успешно одбијање новог корисника</w:t>
+            </w:r>
+          </w:p>
+        </w:tc>
+        <w:tc>
+          <w:tcPr>
             <w:tcW w:w="1847" w:type="dxa"/>
             <w:shd w:val="clear" w:color="auto" w:fill="FBE4D5" w:themeFill="accent2" w:themeFillTint="33"/>
           </w:tcPr>
@@ -5315,38 +4073,37 @@
               <w:rPr>
                 <w:lang w:val="sr-Cyrl-RS"/>
               </w:rPr>
-              <w:t>Успешно одбијање новог корисника</w:t>
-            </w:r>
-          </w:p>
-        </w:tc>
-        <w:tc>
-          <w:tcPr>
-            <w:tcW w:w="1847" w:type="dxa"/>
-            <w:shd w:val="clear" w:color="auto" w:fill="FBE4D5" w:themeFill="accent2" w:themeFillTint="33"/>
-          </w:tcPr>
-          <w:p>
-            <w:pPr>
-              <w:rPr>
-                <w:lang w:val="sr-Cyrl-RS"/>
-              </w:rPr>
-            </w:pPr>
-            <w:r>
-              <w:rPr>
-                <w:lang w:val="sr-Cyrl-RS"/>
-              </w:rPr>
-              <w:t xml:space="preserve">Администратор </w:t>
-            </w:r>
-            <w:r>
-              <w:rPr>
-                <w:lang w:val="sr-Cyrl-RS"/>
-              </w:rPr>
-              <w:t>одбија</w:t>
-            </w:r>
-            <w:r>
-              <w:rPr>
-                <w:lang w:val="sr-Cyrl-RS"/>
-              </w:rPr>
-              <w:t xml:space="preserve"> регистра-</w:t>
+              <w:t>Администратор одбија регистра-</w:t>
+            </w:r>
+          </w:p>
+          <w:p>
+            <w:r>
+              <w:rPr>
+                <w:lang w:val="sr-Cyrl-RS"/>
+              </w:rPr>
+              <w:t>цију у новог корисника (11)</w:t>
+            </w:r>
+          </w:p>
+        </w:tc>
+        <w:tc>
+          <w:tcPr>
+            <w:tcW w:w="2165" w:type="dxa"/>
+            <w:shd w:val="clear" w:color="auto" w:fill="FBE4D5" w:themeFill="accent2" w:themeFillTint="33"/>
+          </w:tcPr>
+          <w:p>
+            <w:pPr>
+              <w:rPr>
+                <w:lang w:val="sr-Cyrl-RS"/>
+              </w:rPr>
+            </w:pPr>
+            <w:r>
+              <w:rPr>
+                <w:lang w:val="sr-Cyrl-RS"/>
+              </w:rPr>
+              <w:t xml:space="preserve">1. Администратор са своје насловне стране притиска на дугме </w:t>
+            </w:r>
+            <w:r>
+              <w:t>Registrations</w:t>
             </w:r>
           </w:p>
           <w:p>
@@ -5355,72 +4112,23 @@
                 <w:lang w:val="sr-Cyrl-RS"/>
               </w:rPr>
               <w:lastRenderedPageBreak/>
-              <w:t>цију у новог корисника</w:t>
-            </w:r>
-            <w:r>
-              <w:rPr>
-                <w:lang w:val="sr-Cyrl-RS"/>
-              </w:rPr>
-              <w:t xml:space="preserve"> (11)</w:t>
-            </w:r>
-          </w:p>
-        </w:tc>
-        <w:tc>
-          <w:tcPr>
-            <w:tcW w:w="2177" w:type="dxa"/>
-            <w:shd w:val="clear" w:color="auto" w:fill="FBE4D5" w:themeFill="accent2" w:themeFillTint="33"/>
-          </w:tcPr>
-          <w:p>
-            <w:pPr>
-              <w:rPr>
-                <w:lang w:val="sr-Cyrl-RS"/>
-              </w:rPr>
-            </w:pPr>
-            <w:r>
-              <w:rPr>
-                <w:lang w:val="sr-Cyrl-RS"/>
-              </w:rPr>
+              <w:t xml:space="preserve">2. Администратор притиска дугме </w:t>
+            </w:r>
+            <w:r>
+              <w:t>Decline</w:t>
+            </w:r>
+          </w:p>
+          <w:p/>
+        </w:tc>
+        <w:tc>
+          <w:tcPr>
+            <w:tcW w:w="2170" w:type="dxa"/>
+            <w:shd w:val="clear" w:color="auto" w:fill="FBE4D5" w:themeFill="accent2" w:themeFillTint="33"/>
+          </w:tcPr>
+          <w:p>
+            <w:r>
               <w:lastRenderedPageBreak/>
-              <w:t xml:space="preserve">1. Администратор са своје насловне стране притиска </w:t>
-            </w:r>
-            <w:r>
-              <w:rPr>
-                <w:lang w:val="sr-Cyrl-RS"/>
-              </w:rPr>
-              <w:lastRenderedPageBreak/>
-              <w:t xml:space="preserve">на дугме </w:t>
-            </w:r>
-            <w:r>
-              <w:t>Registrations</w:t>
-            </w:r>
-          </w:p>
-          <w:p>
-            <w:r>
-              <w:rPr>
-                <w:lang w:val="sr-Cyrl-RS"/>
-              </w:rPr>
-              <w:t xml:space="preserve">2. Администратор притиска дугме </w:t>
-            </w:r>
-            <w:r>
-              <w:t>Decline</w:t>
-            </w:r>
-          </w:p>
-          <w:p/>
-        </w:tc>
-        <w:tc>
-          <w:tcPr>
-            <w:tcW w:w="2183" w:type="dxa"/>
-            <w:shd w:val="clear" w:color="auto" w:fill="FBE4D5" w:themeFill="accent2" w:themeFillTint="33"/>
-          </w:tcPr>
-          <w:p>
-            <w:proofErr w:type="spellStart"/>
-            <w:r>
-              <w:lastRenderedPageBreak/>
-              <w:t>Предуслов</w:t>
-            </w:r>
-            <w:proofErr w:type="spellEnd"/>
-            <w:r>
-              <w:t xml:space="preserve">: </w:t>
+              <w:t xml:space="preserve">Предуслов: </w:t>
             </w:r>
           </w:p>
           <w:p>
@@ -5453,7 +4161,6 @@
               </w:rPr>
             </w:pPr>
             <w:r>
-              <w:lastRenderedPageBreak/>
               <w:t xml:space="preserve">2. </w:t>
             </w:r>
             <w:r>
@@ -5505,6 +4212,25 @@
         </w:tc>
         <w:tc>
           <w:tcPr>
+            <w:tcW w:w="1872" w:type="dxa"/>
+            <w:shd w:val="clear" w:color="auto" w:fill="FBE4D5" w:themeFill="accent2" w:themeFillTint="33"/>
+          </w:tcPr>
+          <w:p>
+            <w:pPr>
+              <w:rPr>
+                <w:lang w:val="sr-Cyrl-RS"/>
+              </w:rPr>
+            </w:pPr>
+            <w:r>
+              <w:rPr>
+                <w:lang w:val="sr-Cyrl-RS"/>
+              </w:rPr>
+              <w:t>Успешно унапређење корисника у привилегованог</w:t>
+            </w:r>
+          </w:p>
+        </w:tc>
+        <w:tc>
+          <w:tcPr>
             <w:tcW w:w="1847" w:type="dxa"/>
             <w:shd w:val="clear" w:color="auto" w:fill="FBE4D5" w:themeFill="accent2" w:themeFillTint="33"/>
           </w:tcPr>
@@ -5518,32 +4244,13 @@
               <w:rPr>
                 <w:lang w:val="sr-Cyrl-RS"/>
               </w:rPr>
-              <w:t>Успешно унапређење корисника у привилегованог</w:t>
-            </w:r>
-          </w:p>
-        </w:tc>
-        <w:tc>
-          <w:tcPr>
-            <w:tcW w:w="1847" w:type="dxa"/>
-            <w:shd w:val="clear" w:color="auto" w:fill="FBE4D5" w:themeFill="accent2" w:themeFillTint="33"/>
-          </w:tcPr>
-          <w:p>
-            <w:pPr>
-              <w:rPr>
-                <w:lang w:val="sr-Cyrl-RS"/>
-              </w:rPr>
-            </w:pPr>
-            <w:r>
-              <w:rPr>
-                <w:lang w:val="sr-Cyrl-RS"/>
-              </w:rPr>
               <w:t>Администратор унапређује корисника у привилегованог (12)</w:t>
             </w:r>
           </w:p>
         </w:tc>
         <w:tc>
           <w:tcPr>
-            <w:tcW w:w="2177" w:type="dxa"/>
+            <w:tcW w:w="2165" w:type="dxa"/>
             <w:shd w:val="clear" w:color="auto" w:fill="FBE4D5" w:themeFill="accent2" w:themeFillTint="33"/>
           </w:tcPr>
           <w:p>
@@ -5577,17 +4284,12 @@
         </w:tc>
         <w:tc>
           <w:tcPr>
-            <w:tcW w:w="2183" w:type="dxa"/>
-            <w:shd w:val="clear" w:color="auto" w:fill="FBE4D5" w:themeFill="accent2" w:themeFillTint="33"/>
-          </w:tcPr>
-          <w:p>
-            <w:proofErr w:type="spellStart"/>
-            <w:r>
-              <w:t>Предуслов</w:t>
-            </w:r>
-            <w:proofErr w:type="spellEnd"/>
-            <w:r>
-              <w:t xml:space="preserve">: </w:t>
+            <w:tcW w:w="2170" w:type="dxa"/>
+            <w:shd w:val="clear" w:color="auto" w:fill="FBE4D5" w:themeFill="accent2" w:themeFillTint="33"/>
+          </w:tcPr>
+          <w:p>
+            <w:r>
+              <w:t xml:space="preserve">Предуслов: </w:t>
             </w:r>
           </w:p>
           <w:p>
@@ -5626,13 +4328,7 @@
               <w:rPr>
                 <w:lang w:val="sr-Cyrl-RS"/>
               </w:rPr>
-              <w:t xml:space="preserve">Постоји </w:t>
-            </w:r>
-            <w:r>
-              <w:rPr>
-                <w:lang w:val="sr-Cyrl-RS"/>
-              </w:rPr>
-              <w:t>корисник који је испунио услов за унапређење</w:t>
+              <w:t>Постоји корисник који је испунио услов за унапређење</w:t>
             </w:r>
           </w:p>
           <w:p>
@@ -5689,7 +4385,7 @@
               <w:rPr>
                 <w:lang w:val="sr-Cyrl-RS"/>
               </w:rPr>
-              <w:t>13</w:t>
+              <w:t>14</w:t>
             </w:r>
             <w:r>
               <w:t>.</w:t>
@@ -5698,65 +4394,45 @@
         </w:tc>
         <w:tc>
           <w:tcPr>
+            <w:tcW w:w="1872" w:type="dxa"/>
+            <w:shd w:val="clear" w:color="auto" w:fill="FBE4D5" w:themeFill="accent2" w:themeFillTint="33"/>
+          </w:tcPr>
+          <w:p>
+            <w:pPr>
+              <w:rPr>
+                <w:lang w:val="sr-Cyrl-RS"/>
+              </w:rPr>
+            </w:pPr>
+            <w:r>
+              <w:rPr>
+                <w:lang w:val="sr-Cyrl-RS"/>
+              </w:rPr>
+              <w:t>Успешно брисање пријављеног корисника од стране администратора</w:t>
+            </w:r>
+          </w:p>
+        </w:tc>
+        <w:tc>
+          <w:tcPr>
             <w:tcW w:w="1847" w:type="dxa"/>
             <w:shd w:val="clear" w:color="auto" w:fill="FBE4D5" w:themeFill="accent2" w:themeFillTint="33"/>
           </w:tcPr>
           <w:p>
-            <w:r>
-              <w:rPr>
-                <w:lang w:val="sr-Cyrl-RS"/>
-              </w:rPr>
-              <w:t xml:space="preserve">Успешно </w:t>
-            </w:r>
-            <w:r>
-              <w:rPr>
-                <w:lang w:val="sr-Cyrl-RS"/>
-              </w:rPr>
-              <w:t xml:space="preserve">одбијање </w:t>
-            </w:r>
-            <w:r>
-              <w:rPr>
-                <w:lang w:val="sr-Cyrl-RS"/>
-              </w:rPr>
-              <w:t>унапређење корисника у привилегованог</w:t>
-            </w:r>
-          </w:p>
-        </w:tc>
-        <w:tc>
-          <w:tcPr>
-            <w:tcW w:w="1847" w:type="dxa"/>
-            <w:shd w:val="clear" w:color="auto" w:fill="FBE4D5" w:themeFill="accent2" w:themeFillTint="33"/>
-          </w:tcPr>
-          <w:p>
-            <w:pPr>
-              <w:rPr>
-                <w:lang w:val="sr-Cyrl-RS"/>
-              </w:rPr>
-            </w:pPr>
-            <w:r>
-              <w:rPr>
-                <w:lang w:val="sr-Cyrl-RS"/>
-              </w:rPr>
-              <w:t>Администратор одбија унапређење корисника у привилегованог</w:t>
-            </w:r>
-          </w:p>
-          <w:p>
-            <w:pPr>
-              <w:rPr>
-                <w:lang w:val="sr-Cyrl-RS"/>
-              </w:rPr>
-            </w:pPr>
-            <w:r>
-              <w:rPr>
-                <w:lang w:val="sr-Cyrl-RS"/>
-              </w:rPr>
-              <w:t>(13)</w:t>
-            </w:r>
-          </w:p>
-        </w:tc>
-        <w:tc>
-          <w:tcPr>
-            <w:tcW w:w="2177" w:type="dxa"/>
+            <w:pPr>
+              <w:rPr>
+                <w:lang w:val="sr-Cyrl-RS"/>
+              </w:rPr>
+            </w:pPr>
+            <w:r>
+              <w:rPr>
+                <w:lang w:val="sr-Cyrl-RS"/>
+              </w:rPr>
+              <w:t>Администратор брише кориснички налог који је неко други пријавио (14)</w:t>
+            </w:r>
+          </w:p>
+        </w:tc>
+        <w:tc>
+          <w:tcPr>
+            <w:tcW w:w="2165" w:type="dxa"/>
             <w:shd w:val="clear" w:color="auto" w:fill="FBE4D5" w:themeFill="accent2" w:themeFillTint="33"/>
           </w:tcPr>
           <w:p>
@@ -5772,7 +4448,7 @@
               <w:t xml:space="preserve">1. Администратор са своје насловне стране притиска на дугме </w:t>
             </w:r>
             <w:r>
-              <w:t>Upgrades</w:t>
+              <w:t>Reports</w:t>
             </w:r>
           </w:p>
           <w:p>
@@ -5783,24 +4459,19 @@
               <w:t xml:space="preserve">2. Администратор притиска дугме </w:t>
             </w:r>
             <w:r>
-              <w:t>Decline</w:t>
+              <w:t>Accept</w:t>
             </w:r>
           </w:p>
           <w:p/>
         </w:tc>
         <w:tc>
           <w:tcPr>
-            <w:tcW w:w="2183" w:type="dxa"/>
-            <w:shd w:val="clear" w:color="auto" w:fill="FBE4D5" w:themeFill="accent2" w:themeFillTint="33"/>
-          </w:tcPr>
-          <w:p>
-            <w:proofErr w:type="spellStart"/>
-            <w:r>
-              <w:t>Предуслов</w:t>
-            </w:r>
-            <w:proofErr w:type="spellEnd"/>
-            <w:r>
-              <w:t xml:space="preserve">: </w:t>
+            <w:tcW w:w="2170" w:type="dxa"/>
+            <w:shd w:val="clear" w:color="auto" w:fill="FBE4D5" w:themeFill="accent2" w:themeFillTint="33"/>
+          </w:tcPr>
+          <w:p>
+            <w:r>
+              <w:t>Предуслов:</w:t>
             </w:r>
           </w:p>
           <w:p>
@@ -5816,33 +4487,48 @@
               <w:rPr>
                 <w:lang w:val="sr-Cyrl-RS"/>
               </w:rPr>
-              <w:t>Улоговани смо као администратор</w:t>
-            </w:r>
-          </w:p>
-          <w:p>
-            <w:pPr>
-              <w:rPr>
-                <w:lang w:val="sr-Cyrl-RS"/>
-              </w:rPr>
-            </w:pPr>
-          </w:p>
-          <w:p>
-            <w:pPr>
-              <w:rPr>
-                <w:lang w:val="sr-Cyrl-RS"/>
-              </w:rPr>
-            </w:pPr>
-            <w:r>
-              <w:t xml:space="preserve">2. </w:t>
-            </w:r>
-            <w:r>
-              <w:rPr>
-                <w:lang w:val="sr-Cyrl-RS"/>
-              </w:rPr>
-              <w:t>Постоји корисник који је испунио услов за унапређење</w:t>
-            </w:r>
-          </w:p>
-          <w:p/>
+              <w:t>Улоговани смо као администратор.</w:t>
+            </w:r>
+          </w:p>
+          <w:p>
+            <w:pPr>
+              <w:rPr>
+                <w:lang w:val="sr-Cyrl-RS"/>
+              </w:rPr>
+            </w:pPr>
+            <w:r>
+              <w:rPr>
+                <w:lang w:val="sr-Cyrl-RS"/>
+              </w:rPr>
+              <w:t>2. Постоји пријављени корисник</w:t>
+            </w:r>
+          </w:p>
+          <w:p>
+            <w:pPr>
+              <w:rPr>
+                <w:lang w:val="sr-Cyrl-RS"/>
+              </w:rPr>
+            </w:pPr>
+            <w:r>
+              <w:rPr>
+                <w:lang w:val="sr-Cyrl-RS"/>
+              </w:rPr>
+              <w:t>Постуслов:</w:t>
+            </w:r>
+          </w:p>
+          <w:p>
+            <w:pPr>
+              <w:rPr>
+                <w:lang w:val="sr-Cyrl-RS"/>
+              </w:rPr>
+            </w:pPr>
+            <w:r>
+              <w:rPr>
+                <w:lang w:val="sr-Cyrl-RS"/>
+              </w:rPr>
+              <w:t>Пријављени корисник је избрисан</w:t>
+            </w:r>
+          </w:p>
         </w:tc>
         <w:tc>
           <w:tcPr>
@@ -5870,7 +4556,7 @@
               <w:rPr>
                 <w:lang w:val="sr-Cyrl-RS"/>
               </w:rPr>
-              <w:t>14</w:t>
+              <w:t>15</w:t>
             </w:r>
             <w:r>
               <w:t>.</w:t>
@@ -5879,6 +4565,20 @@
         </w:tc>
         <w:tc>
           <w:tcPr>
+            <w:tcW w:w="1872" w:type="dxa"/>
+            <w:shd w:val="clear" w:color="auto" w:fill="FBE4D5" w:themeFill="accent2" w:themeFillTint="33"/>
+          </w:tcPr>
+          <w:p>
+            <w:r>
+              <w:rPr>
+                <w:lang w:val="sr-Cyrl-RS"/>
+              </w:rPr>
+              <w:t>Успешно одбијање брисање пријављеног корисника од стране администратора</w:t>
+            </w:r>
+          </w:p>
+        </w:tc>
+        <w:tc>
+          <w:tcPr>
             <w:tcW w:w="1847" w:type="dxa"/>
             <w:shd w:val="clear" w:color="auto" w:fill="FBE4D5" w:themeFill="accent2" w:themeFillTint="33"/>
           </w:tcPr>
@@ -5892,32 +4592,21 @@
               <w:rPr>
                 <w:lang w:val="sr-Cyrl-RS"/>
               </w:rPr>
-              <w:t>Успешно брисање пријављеног корисника од стране администратора</w:t>
-            </w:r>
-          </w:p>
-        </w:tc>
-        <w:tc>
-          <w:tcPr>
-            <w:tcW w:w="1847" w:type="dxa"/>
-            <w:shd w:val="clear" w:color="auto" w:fill="FBE4D5" w:themeFill="accent2" w:themeFillTint="33"/>
-          </w:tcPr>
-          <w:p>
-            <w:pPr>
-              <w:rPr>
-                <w:lang w:val="sr-Cyrl-RS"/>
-              </w:rPr>
-            </w:pPr>
-            <w:r>
-              <w:rPr>
-                <w:lang w:val="sr-Cyrl-RS"/>
-              </w:rPr>
-              <w:t>Администратор брише кориснички налог који је неко други пријавио (14)</w:t>
-            </w:r>
-          </w:p>
-        </w:tc>
-        <w:tc>
-          <w:tcPr>
-            <w:tcW w:w="2177" w:type="dxa"/>
+              <w:t>Администратор</w:t>
+            </w:r>
+          </w:p>
+          <w:p>
+            <w:r>
+              <w:rPr>
+                <w:lang w:val="sr-Cyrl-RS"/>
+              </w:rPr>
+              <w:t>одбија да обрише кориснички налог који је неко други пријавио (14)</w:t>
+            </w:r>
+          </w:p>
+        </w:tc>
+        <w:tc>
+          <w:tcPr>
+            <w:tcW w:w="2165" w:type="dxa"/>
             <w:shd w:val="clear" w:color="auto" w:fill="FBE4D5" w:themeFill="accent2" w:themeFillTint="33"/>
           </w:tcPr>
           <w:p>
@@ -5944,24 +4633,19 @@
               <w:t xml:space="preserve">2. Администратор притиска дугме </w:t>
             </w:r>
             <w:r>
-              <w:t>Accept</w:t>
+              <w:t>Decline</w:t>
             </w:r>
           </w:p>
           <w:p/>
         </w:tc>
         <w:tc>
           <w:tcPr>
-            <w:tcW w:w="2183" w:type="dxa"/>
-            <w:shd w:val="clear" w:color="auto" w:fill="FBE4D5" w:themeFill="accent2" w:themeFillTint="33"/>
-          </w:tcPr>
-          <w:p>
-            <w:proofErr w:type="spellStart"/>
-            <w:r>
-              <w:t>Предуслов</w:t>
-            </w:r>
-            <w:proofErr w:type="spellEnd"/>
-            <w:r>
-              <w:t>:</w:t>
+            <w:tcW w:w="2170" w:type="dxa"/>
+            <w:shd w:val="clear" w:color="auto" w:fill="FBE4D5" w:themeFill="accent2" w:themeFillTint="33"/>
+          </w:tcPr>
+          <w:p>
+            <w:r>
+              <w:t xml:space="preserve">Предуслов: </w:t>
             </w:r>
           </w:p>
           <w:p>
@@ -5977,48 +4661,33 @@
               <w:rPr>
                 <w:lang w:val="sr-Cyrl-RS"/>
               </w:rPr>
-              <w:t>Улоговани смо као администратор.</w:t>
-            </w:r>
-          </w:p>
-          <w:p>
-            <w:pPr>
-              <w:rPr>
-                <w:lang w:val="sr-Cyrl-RS"/>
-              </w:rPr>
-            </w:pPr>
-            <w:r>
-              <w:rPr>
-                <w:lang w:val="sr-Cyrl-RS"/>
-              </w:rPr>
-              <w:t>2. Постоји пријављени корисник</w:t>
-            </w:r>
-          </w:p>
-          <w:p>
-            <w:pPr>
-              <w:rPr>
-                <w:lang w:val="sr-Cyrl-RS"/>
-              </w:rPr>
-            </w:pPr>
-            <w:r>
-              <w:rPr>
-                <w:lang w:val="sr-Cyrl-RS"/>
-              </w:rPr>
-              <w:t>Постуслов:</w:t>
-            </w:r>
-          </w:p>
-          <w:p>
-            <w:pPr>
-              <w:rPr>
-                <w:lang w:val="sr-Cyrl-RS"/>
-              </w:rPr>
-            </w:pPr>
-            <w:r>
-              <w:rPr>
-                <w:lang w:val="sr-Cyrl-RS"/>
-              </w:rPr>
-              <w:t>Пријављени корисник је избрисан</w:t>
-            </w:r>
-          </w:p>
+              <w:t>Улоговани смо као администратор</w:t>
+            </w:r>
+          </w:p>
+          <w:p>
+            <w:pPr>
+              <w:rPr>
+                <w:lang w:val="sr-Cyrl-RS"/>
+              </w:rPr>
+            </w:pPr>
+          </w:p>
+          <w:p>
+            <w:pPr>
+              <w:rPr>
+                <w:lang w:val="sr-Cyrl-RS"/>
+              </w:rPr>
+            </w:pPr>
+            <w:r>
+              <w:t xml:space="preserve">2. </w:t>
+            </w:r>
+            <w:r>
+              <w:rPr>
+                <w:lang w:val="sr-Cyrl-RS"/>
+              </w:rPr>
+              <w:t>Постоји корисник који је испунио услов за унапређење</w:t>
+            </w:r>
+          </w:p>
+          <w:p/>
         </w:tc>
         <w:tc>
           <w:tcPr>
@@ -6030,209 +4699,6 @@
               <w:rPr>
                 <w:lang w:val="sr-Cyrl-RS"/>
               </w:rPr>
-              <w:t>Аутоматски</w:t>
-            </w:r>
-          </w:p>
-        </w:tc>
-      </w:tr>
-      <w:tr>
-        <w:tc>
-          <w:tcPr>
-            <w:tcW w:w="835" w:type="dxa"/>
-            <w:shd w:val="clear" w:color="auto" w:fill="F7CAAC" w:themeFill="accent2" w:themeFillTint="66"/>
-          </w:tcPr>
-          <w:p>
-            <w:r>
-              <w:rPr>
-                <w:lang w:val="sr-Cyrl-RS"/>
-              </w:rPr>
-              <w:t>15</w:t>
-            </w:r>
-            <w:r>
-              <w:t>.</w:t>
-            </w:r>
-          </w:p>
-        </w:tc>
-        <w:tc>
-          <w:tcPr>
-            <w:tcW w:w="1847" w:type="dxa"/>
-            <w:shd w:val="clear" w:color="auto" w:fill="FBE4D5" w:themeFill="accent2" w:themeFillTint="33"/>
-          </w:tcPr>
-          <w:p>
-            <w:r>
-              <w:rPr>
-                <w:lang w:val="sr-Cyrl-RS"/>
-              </w:rPr>
-              <w:t xml:space="preserve">Успешно </w:t>
-            </w:r>
-            <w:r>
-              <w:rPr>
-                <w:lang w:val="sr-Cyrl-RS"/>
-              </w:rPr>
-              <w:t xml:space="preserve">одбијање </w:t>
-            </w:r>
-            <w:r>
-              <w:rPr>
-                <w:lang w:val="sr-Cyrl-RS"/>
-              </w:rPr>
-              <w:t>брисање пријављеног корисника од стране администратора</w:t>
-            </w:r>
-          </w:p>
-        </w:tc>
-        <w:tc>
-          <w:tcPr>
-            <w:tcW w:w="1847" w:type="dxa"/>
-            <w:shd w:val="clear" w:color="auto" w:fill="FBE4D5" w:themeFill="accent2" w:themeFillTint="33"/>
-          </w:tcPr>
-          <w:p>
-            <w:pPr>
-              <w:rPr>
-                <w:lang w:val="sr-Cyrl-RS"/>
-              </w:rPr>
-            </w:pPr>
-            <w:r>
-              <w:rPr>
-                <w:lang w:val="sr-Cyrl-RS"/>
-              </w:rPr>
-              <w:t>Администратор</w:t>
-            </w:r>
-          </w:p>
-          <w:p>
-            <w:r>
-              <w:rPr>
-                <w:lang w:val="sr-Cyrl-RS"/>
-              </w:rPr>
-              <w:t>одбија да</w:t>
-            </w:r>
-            <w:r>
-              <w:rPr>
-                <w:lang w:val="sr-Cyrl-RS"/>
-              </w:rPr>
-              <w:t xml:space="preserve"> </w:t>
-            </w:r>
-            <w:r>
-              <w:rPr>
-                <w:lang w:val="sr-Cyrl-RS"/>
-              </w:rPr>
-              <w:t>о</w:t>
-            </w:r>
-            <w:r>
-              <w:rPr>
-                <w:lang w:val="sr-Cyrl-RS"/>
-              </w:rPr>
-              <w:t>брише кориснички налог који је неко други пријавио (14)</w:t>
-            </w:r>
-          </w:p>
-        </w:tc>
-        <w:tc>
-          <w:tcPr>
-            <w:tcW w:w="2177" w:type="dxa"/>
-            <w:shd w:val="clear" w:color="auto" w:fill="FBE4D5" w:themeFill="accent2" w:themeFillTint="33"/>
-          </w:tcPr>
-          <w:p>
-            <w:pPr>
-              <w:rPr>
-                <w:lang w:val="sr-Cyrl-RS"/>
-              </w:rPr>
-            </w:pPr>
-            <w:r>
-              <w:rPr>
-                <w:lang w:val="sr-Cyrl-RS"/>
-              </w:rPr>
-              <w:t xml:space="preserve">1. Администратор са своје насловне стране притиска на дугме </w:t>
-            </w:r>
-            <w:r>
-              <w:t>Reports</w:t>
-            </w:r>
-          </w:p>
-          <w:p>
-            <w:r>
-              <w:rPr>
-                <w:lang w:val="sr-Cyrl-RS"/>
-              </w:rPr>
-              <w:t xml:space="preserve">2. Администратор притиска дугме </w:t>
-            </w:r>
-            <w:r>
-              <w:t>Decline</w:t>
-            </w:r>
-          </w:p>
-          <w:p/>
-        </w:tc>
-        <w:tc>
-          <w:tcPr>
-            <w:tcW w:w="2183" w:type="dxa"/>
-            <w:shd w:val="clear" w:color="auto" w:fill="FBE4D5" w:themeFill="accent2" w:themeFillTint="33"/>
-          </w:tcPr>
-          <w:p>
-            <w:proofErr w:type="spellStart"/>
-            <w:r>
-              <w:lastRenderedPageBreak/>
-              <w:t>Предуслов</w:t>
-            </w:r>
-            <w:proofErr w:type="spellEnd"/>
-            <w:r>
-              <w:t xml:space="preserve">: </w:t>
-            </w:r>
-          </w:p>
-          <w:p>
-            <w:pPr>
-              <w:rPr>
-                <w:lang w:val="sr-Cyrl-RS"/>
-              </w:rPr>
-            </w:pPr>
-            <w:r>
-              <w:t xml:space="preserve">1. </w:t>
-            </w:r>
-            <w:r>
-              <w:rPr>
-                <w:lang w:val="sr-Cyrl-RS"/>
-              </w:rPr>
-              <w:t>Улоговани смо као администратор</w:t>
-            </w:r>
-          </w:p>
-          <w:p>
-            <w:pPr>
-              <w:rPr>
-                <w:lang w:val="sr-Cyrl-RS"/>
-              </w:rPr>
-            </w:pPr>
-          </w:p>
-          <w:p>
-            <w:pPr>
-              <w:rPr>
-                <w:lang w:val="sr-Cyrl-RS"/>
-              </w:rPr>
-            </w:pPr>
-            <w:r>
-              <w:t xml:space="preserve">2. </w:t>
-            </w:r>
-            <w:r>
-              <w:rPr>
-                <w:lang w:val="sr-Cyrl-RS"/>
-              </w:rPr>
-              <w:t xml:space="preserve">Постоји корисник који је </w:t>
-            </w:r>
-            <w:r>
-              <w:rPr>
-                <w:lang w:val="sr-Cyrl-RS"/>
-              </w:rPr>
-              <w:lastRenderedPageBreak/>
-              <w:t>испунио услов за унапређење</w:t>
-            </w:r>
-          </w:p>
-          <w:p/>
-        </w:tc>
-        <w:tc>
-          <w:tcPr>
-            <w:tcW w:w="1450" w:type="dxa"/>
-            <w:shd w:val="clear" w:color="auto" w:fill="FBE4D5" w:themeFill="accent2" w:themeFillTint="33"/>
-          </w:tcPr>
-          <w:p>
-            <w:r>
-              <w:rPr>
-                <w:lang w:val="sr-Cyrl-RS"/>
-              </w:rPr>
-              <w:lastRenderedPageBreak/>
               <w:t>Аутоматски</w:t>
             </w:r>
           </w:p>

</xml_diff>